<commit_message>
Commit organised. Commit changes to gneral
</commit_message>
<xml_diff>
--- a/docs/Implementation Log/Implementation Log.docx
+++ b/docs/Implementation Log/Implementation Log.docx
@@ -42,7 +42,10 @@
       </w:r>
       <w:proofErr w:type="spellStart"/>
       <w:r>
-        <w:t>ctest</w:t>
+        <w:t>c</w:t>
+      </w:r>
+      <w:r>
+        <w:t>make</w:t>
       </w:r>
       <w:proofErr w:type="spellEnd"/>
       <w:r>
@@ -62,6 +65,12 @@
         <w:br/>
         <w:t>Parsing complications</w:t>
       </w:r>
+      <w:r>
+        <w:br/>
+        <w:t>How to model chaos</w:t>
+      </w:r>
+    </w:p>
+    <w:p>
       <w:bookmarkStart w:id="0" w:name="_GoBack"/>
       <w:bookmarkEnd w:id="0"/>
     </w:p>

</xml_diff>

<commit_message>
imp. log and designs
</commit_message>
<xml_diff>
--- a/docs/Implementation Log/Implementation Log.docx
+++ b/docs/Implementation Log/Implementation Log.docx
@@ -3,77 +3,741 @@
 <w:document xmlns:wpc="http://schemas.microsoft.com/office/word/2010/wordprocessingCanvas" xmlns:cx="http://schemas.microsoft.com/office/drawing/2014/chartex" xmlns:cx1="http://schemas.microsoft.com/office/drawing/2015/9/8/chartex" xmlns:cx2="http://schemas.microsoft.com/office/drawing/2015/10/21/chartex" xmlns:cx3="http://schemas.microsoft.com/office/drawing/2016/5/9/chartex" xmlns:cx4="http://schemas.microsoft.com/office/drawing/2016/5/10/chartex" xmlns:cx5="http://schemas.microsoft.com/office/drawing/2016/5/11/chartex" xmlns:cx6="http://schemas.microsoft.com/office/drawing/2016/5/12/chartex" xmlns:cx7="http://schemas.microsoft.com/office/drawing/2016/5/13/chartex" xmlns:cx8="http://schemas.microsoft.com/office/drawing/2016/5/14/chartex" xmlns:mc="http://schemas.openxmlformats.org/markup-compatibility/2006" xmlns:aink="http://schemas.microsoft.com/office/drawing/2016/ink" xmlns:am3d="http://schemas.microsoft.com/office/drawing/2017/model3d" xmlns:o="urn:schemas-microsoft-com:office:office" xmlns:r="http://schemas.openxmlformats.org/officeDocument/2006/relationships" xmlns:m="http://schemas.openxmlformats.org/officeDocument/2006/math" xmlns:v="urn:schemas-microsoft-com:vml" xmlns:wp14="http://schemas.microsoft.com/office/word/2010/wordprocessingDrawing" xmlns:wp="http://schemas.openxmlformats.org/drawingml/2006/wordprocessingDrawing" xmlns:w10="urn:schemas-microsoft-com:office:word" xmlns:w="http://schemas.openxmlformats.org/wordprocessingml/2006/main" xmlns:w14="http://schemas.microsoft.com/office/word/2010/wordml" xmlns:w15="http://schemas.microsoft.com/office/word/2012/wordml" xmlns:w16cid="http://schemas.microsoft.com/office/word/2016/wordml/cid" xmlns:w16se="http://schemas.microsoft.com/office/word/2015/wordml/symex" xmlns:wpg="http://schemas.microsoft.com/office/word/2010/wordprocessingGroup" xmlns:wpi="http://schemas.microsoft.com/office/word/2010/wordprocessingInk" xmlns:wne="http://schemas.microsoft.com/office/word/2006/wordml" xmlns:wps="http://schemas.microsoft.com/office/word/2010/wordprocessingShape" mc:Ignorable="w14 w15 w16se w16cid wp14">
   <w:body>
     <w:p>
-      <w:r>
-        <w:t xml:space="preserve">Moving from raw pointers to special pointers, factories, </w:t>
-      </w:r>
-      <w:r>
-        <w:br/>
-      </w:r>
-      <w:r>
-        <w:t xml:space="preserve">logger and testing, </w:t>
-      </w:r>
-      <w:r>
-        <w:br/>
-      </w:r>
-      <w:r>
-        <w:t xml:space="preserve">setting up </w:t>
+      <w:pPr>
+        <w:pStyle w:val="Heading2"/>
+      </w:pPr>
+      <w:r>
+        <w:t>S</w:t>
+      </w:r>
+      <w:r>
+        <w:t xml:space="preserve">etting </w:t>
+      </w:r>
+      <w:r>
+        <w:t>U</w:t>
+      </w:r>
+      <w:r>
+        <w:t xml:space="preserve">p </w:t>
+      </w:r>
+      <w:r>
+        <w:t>CM</w:t>
+      </w:r>
+      <w:r>
+        <w:t xml:space="preserve">ake, </w:t>
+      </w:r>
+    </w:p>
+    <w:p>
+      <w:pPr>
+        <w:ind w:firstLine="720"/>
+      </w:pPr>
+      <w:r>
+        <w:t xml:space="preserve">Choice </w:t>
+      </w:r>
+      <w:r>
+        <w:t>of build structure</w:t>
+      </w:r>
+    </w:p>
+    <w:p>
+      <w:pPr>
+        <w:pStyle w:val="Heading2"/>
+      </w:pPr>
+      <w:r>
+        <w:t xml:space="preserve">Setting up gtest/gmock, </w:t>
+      </w:r>
+    </w:p>
+    <w:p>
+      <w:pPr>
+        <w:ind w:firstLine="720"/>
+      </w:pPr>
+      <w:r>
+        <w:t>As soon as my project was started, I decided it would need unit tests. It would help in tracking down problems now, and it meant I could guarantee that individual methods were working, compared to the whole picture.</w:t>
+      </w:r>
+    </w:p>
+    <w:p>
+      <w:pPr>
+        <w:ind w:firstLine="720"/>
+      </w:pPr>
+      <w:r>
+        <w:t xml:space="preserve">After experimenting with building cppunit and Boost.Test, I realised that mocking would be a very useful tool to have, and neither of those projects supported it. I eventually settled on GoogleTest and GoogleMock. </w:t>
+      </w:r>
+    </w:p>
+    <w:p>
+      <w:pPr>
+        <w:ind w:firstLine="720"/>
+      </w:pPr>
+      <w:r>
+        <w:t xml:space="preserve">This </w:t>
+      </w:r>
+      <w:r>
+        <w:t>made testing a great deal easier</w:t>
+      </w:r>
+      <w:r>
+        <w:t xml:space="preserve"> as it meant that there was a large user base and a strong customer base behind it. It also meant the unit test and mocking capabilities were built </w:t>
+      </w:r>
+      <w:r>
+        <w:t>“</w:t>
+      </w:r>
+      <w:r>
+        <w:t>into</w:t>
+      </w:r>
+      <w:r>
+        <w:t xml:space="preserve">” </w:t>
+      </w:r>
+      <w:r>
+        <w:t xml:space="preserve">each other, and I didn’t have to worry about making sure the test and mocking frameworks worked together comfortably (and uniformly across files). </w:t>
+      </w:r>
+    </w:p>
+    <w:p>
+      <w:pPr>
+        <w:ind w:firstLine="720"/>
+      </w:pPr>
+      <w:r>
+        <w:t xml:space="preserve">The </w:t>
+      </w:r>
+      <w:r>
+        <w:t>GitHub</w:t>
+      </w:r>
+      <w:r>
+        <w:t xml:space="preserve"> project also provided some </w:t>
+      </w:r>
+      <w:r>
+        <w:t>CMake</w:t>
+      </w:r>
+      <w:r>
+        <w:t xml:space="preserve"> </w:t>
+      </w:r>
+      <w:r>
+        <w:t xml:space="preserve">targets </w:t>
+      </w:r>
+      <w:r>
+        <w:t>that automatically downloaded, built, and linked</w:t>
+      </w:r>
+      <w:r>
+        <w:t xml:space="preserve"> them with my unit tests. Meaning I </w:t>
+      </w:r>
+      <w:r>
+        <w:t>don’t have to worry about other users having it pre-installed (</w:t>
+      </w:r>
+      <w:r>
+        <w:t>j</w:t>
+      </w:r>
+      <w:r>
+        <w:t xml:space="preserve">ust </w:t>
+      </w:r>
+      <w:r>
+        <w:t xml:space="preserve">whether they </w:t>
+      </w:r>
+      <w:r>
+        <w:t>an internet connection)</w:t>
+      </w:r>
+      <w:r>
+        <w:t>.</w:t>
+      </w:r>
+    </w:p>
+    <w:p>
+      <w:pPr>
+        <w:pStyle w:val="Heading2"/>
+      </w:pPr>
+      <w:r>
+        <w:t>project structure,</w:t>
+      </w:r>
+    </w:p>
+    <w:p>
+      <w:pPr>
+        <w:ind w:firstLine="720"/>
+      </w:pPr>
+      <w:r>
+        <w:t>Originally, my project structure was very flat. The top-level directory contained a single CMakeLists.txt and the main.cpp (for ProtDev itself)</w:t>
+      </w:r>
+      <w:r>
+        <w:t>. With each library/component of the program in a folder in there.</w:t>
+      </w:r>
+      <w:r>
+        <w:t xml:space="preserve"> Each folder then contained its own tests/ folder that held the unit test </w:t>
+      </w:r>
+      <w:r>
+        <w:t>files. This</w:t>
+      </w:r>
+      <w:r>
+        <w:t xml:space="preserve"> method became cumbersome and very hard to maintain</w:t>
+      </w:r>
+      <w:r>
+        <w:t>. So</w:t>
+      </w:r>
+      <w:r>
+        <w:t xml:space="preserve">, </w:t>
+      </w:r>
+      <w:r>
+        <w:t xml:space="preserve">in response I did more research into the best way of handling a </w:t>
+      </w:r>
+      <w:r>
+        <w:t>CM</w:t>
+      </w:r>
+      <w:r>
+        <w:t>ake project and I eventually settled on the system I have now</w:t>
+      </w:r>
+      <w:r>
+        <w:t xml:space="preserve">. Instead of every single package needing to be referenced in the top-level CMakeLists.txt </w:t>
+      </w:r>
+      <w:r>
+        <w:t xml:space="preserve">Every single library is </w:t>
+      </w:r>
+      <w:r>
+        <w:t>its</w:t>
+      </w:r>
+      <w:r>
+        <w:t xml:space="preserve"> own </w:t>
+      </w:r>
+      <w:r>
+        <w:t>self-contained</w:t>
+      </w:r>
+      <w:r>
+        <w:t xml:space="preserve"> project that is exported to the larger CMake Project I’m working with. It also allows for more implementation hiding between libraries. And it helps to keep all my executable files much tidier (along with executable targets being a great deal simpler to define)</w:t>
+      </w:r>
+      <w:r>
+        <w:t>.</w:t>
+      </w:r>
+    </w:p>
+    <w:p>
+      <w:pPr>
+        <w:pStyle w:val="Heading2"/>
+      </w:pPr>
+      <w:r>
+        <w:t>Moving from raw pointers to special pointers</w:t>
+      </w:r>
+    </w:p>
+    <w:p>
+      <w:pPr>
+        <w:ind w:firstLine="720"/>
+      </w:pPr>
+      <w:r>
+        <w:t xml:space="preserve">A new feature of C++11 and up is the addition of </w:t>
+      </w:r>
+      <w:r>
+        <w:rPr>
+          <w:i/>
+        </w:rPr>
+        <w:t>special pointers</w:t>
+      </w:r>
+      <w:r>
+        <w:t xml:space="preserve">. These special pointers are reference counted (thus are deleted automatically when nothing is referencing them) and allow more fine control over how they should behave as “pointers”. When I realised that modern C++ advocates </w:t>
+      </w:r>
+      <w:r>
+        <w:rPr>
+          <w:i/>
+        </w:rPr>
+        <w:t>against</w:t>
+      </w:r>
+      <w:r>
+        <w:t xml:space="preserve"> the use of traditional raw pointers, I set about updating what I had written to the current standard.</w:t>
+      </w:r>
+    </w:p>
+    <w:p>
+      <w:pPr>
+        <w:ind w:firstLine="720"/>
+      </w:pPr>
+      <w:r>
+        <w:t xml:space="preserve">This was a very difficult task as at the time I had already written a great deal of code and I did not completely understand special pointers, nor their individual uses when I began. </w:t>
+      </w:r>
+      <w:r>
+        <w:t>However, I feel as though I have a much more robust and well managed piece of software now that it’s more conforming to modern standards.</w:t>
+      </w:r>
+    </w:p>
+    <w:p>
+      <w:pPr>
+        <w:pStyle w:val="Heading2"/>
+      </w:pPr>
+      <w:r>
+        <w:t xml:space="preserve">Generic </w:t>
+      </w:r>
+      <w:r>
+        <w:t>T</w:t>
+      </w:r>
+      <w:r>
+        <w:t xml:space="preserve">hread </w:t>
+      </w:r>
+      <w:r>
+        <w:t>P</w:t>
+      </w:r>
+      <w:r>
+        <w:t>ool</w:t>
+      </w:r>
+    </w:p>
+    <w:p>
+      <w:pPr>
+        <w:ind w:firstLine="720"/>
+      </w:pPr>
+      <w:r>
+        <w:t xml:space="preserve">The most significant feature of ProtDev is its ability to handle multiple threads sending data to a target. For increased control and higher bandwidth generally. My original plan was to have threads handled on an as-needed. Whatever object required them would just be handed one. After discussing this method with </w:t>
+      </w:r>
+      <w:r>
+        <w:t>others,</w:t>
+      </w:r>
+      <w:r>
+        <w:t xml:space="preserve"> I was made aware of the thread-pool-queue pattern.</w:t>
+      </w:r>
+    </w:p>
+    <w:p>
+      <w:pPr>
+        <w:keepNext/>
+        <w:ind w:firstLine="720"/>
+      </w:pPr>
+      <w:r>
+        <w:rPr>
+          <w:noProof/>
+        </w:rPr>
+        <w:lastRenderedPageBreak/>
+        <w:drawing>
+          <wp:inline distT="0" distB="0" distL="0" distR="0" wp14:anchorId="670BC022" wp14:editId="3E6FFFD6">
+            <wp:extent cx="3811270" cy="1974850"/>
+            <wp:effectExtent l="0" t="0" r="0" b="0"/>
+            <wp:docPr id="1" name="Picture 1" descr="https://upload.wikimedia.org/wikipedia/commons/thumb/0/0c/Thread_pool.svg/400px-Thread_pool.svg.png"/>
+            <wp:cNvGraphicFramePr>
+              <a:graphicFrameLocks xmlns:a="http://schemas.openxmlformats.org/drawingml/2006/main" noChangeAspect="1"/>
+            </wp:cNvGraphicFramePr>
+            <a:graphic xmlns:a="http://schemas.openxmlformats.org/drawingml/2006/main">
+              <a:graphicData uri="http://schemas.openxmlformats.org/drawingml/2006/picture">
+                <pic:pic xmlns:pic="http://schemas.openxmlformats.org/drawingml/2006/picture">
+                  <pic:nvPicPr>
+                    <pic:cNvPr id="0" name="Picture 1" descr="https://upload.wikimedia.org/wikipedia/commons/thumb/0/0c/Thread_pool.svg/400px-Thread_pool.svg.png"/>
+                    <pic:cNvPicPr>
+                      <a:picLocks noChangeAspect="1" noChangeArrowheads="1"/>
+                    </pic:cNvPicPr>
+                  </pic:nvPicPr>
+                  <pic:blipFill>
+                    <a:blip r:embed="rId4">
+                      <a:extLst>
+                        <a:ext uri="{28A0092B-C50C-407E-A947-70E740481C1C}">
+                          <a14:useLocalDpi xmlns:a14="http://schemas.microsoft.com/office/drawing/2010/main" val="0"/>
+                        </a:ext>
+                      </a:extLst>
+                    </a:blip>
+                    <a:srcRect/>
+                    <a:stretch>
+                      <a:fillRect/>
+                    </a:stretch>
+                  </pic:blipFill>
+                  <pic:spPr bwMode="auto">
+                    <a:xfrm>
+                      <a:off x="0" y="0"/>
+                      <a:ext cx="3811270" cy="1974850"/>
+                    </a:xfrm>
+                    <a:prstGeom prst="rect">
+                      <a:avLst/>
+                    </a:prstGeom>
+                    <a:noFill/>
+                    <a:ln>
+                      <a:noFill/>
+                    </a:ln>
+                  </pic:spPr>
+                </pic:pic>
+              </a:graphicData>
+            </a:graphic>
+          </wp:inline>
+        </w:drawing>
+      </w:r>
+    </w:p>
+    <w:p>
+      <w:pPr>
+        <w:pStyle w:val="Caption"/>
+      </w:pPr>
+      <w:fldSimple w:instr=" SEQ Figure \* ARABIC ">
+        <w:r>
+          <w:rPr>
+            <w:noProof/>
+          </w:rPr>
+          <w:t>1</w:t>
+        </w:r>
+      </w:fldSimple>
+      <w:r>
+        <w:t>: Picture from Wikipedia (</w:t>
+      </w:r>
+      <w:hyperlink r:id="rId5" w:history="1">
+        <w:r>
+          <w:rPr>
+            <w:rStyle w:val="Hyperlink"/>
+          </w:rPr>
+          <w:t>https://upload.wikimedia.org/wikipedia/commons/thumb/0/0c/Thread_pool.svg/600px-Thread_pool.svg.png</w:t>
+        </w:r>
+      </w:hyperlink>
+      <w:r>
+        <w:t>)</w:t>
+      </w:r>
+    </w:p>
+    <w:p>
+      <w:pPr>
+        <w:ind w:firstLine="720"/>
+      </w:pPr>
+      <w:r>
+        <w:t>This method allowed me to limit the number of threads I had in a more standard manner. However, I would still need a thread pool for every possible return type a thread may have. One method would be to just do that, and create a new handler for each return type, another would be to do away with type safety and use a void* return type</w:t>
+      </w:r>
+      <w:r>
+        <w:t>.</w:t>
+      </w:r>
+    </w:p>
+    <w:p>
+      <w:pPr>
+        <w:ind w:firstLine="720"/>
+      </w:pPr>
+      <w:r>
+        <w:t>C++11 has been a major stepping stone in how to use C++ and bringing it more up-to-date. This includes the “auto” specifier and other functions dedicated to more generic programming that tie in with C++’s &lt;</w:t>
+      </w:r>
+      <w:r>
+        <w:rPr>
+          <w:i/>
+        </w:rPr>
+        <w:t>template</w:t>
+      </w:r>
+      <w:r>
+        <w:t>&gt; functionality.</w:t>
+      </w:r>
+    </w:p>
+    <w:p>
+      <w:pPr>
+        <w:ind w:firstLine="720"/>
+      </w:pPr>
+      <w:r>
+        <w:t>Auto only works for</w:t>
+      </w:r>
+      <w:r>
+        <w:t xml:space="preserve"> if the compiler can figure out what the type will be upon the </w:t>
+      </w:r>
+      <w:r>
+        <w:t>instantiation of the variable</w:t>
+      </w:r>
+      <w:r>
+        <w:t>;</w:t>
+      </w:r>
+      <w:r>
+        <w:t xml:space="preserve"> </w:t>
+      </w:r>
+      <w:r>
+        <w:t>however,</w:t>
+      </w:r>
+      <w:r>
+        <w:t xml:space="preserve"> using the </w:t>
+      </w:r>
+      <w:r>
+        <w:rPr>
+          <w:i/>
+        </w:rPr>
+        <w:t>decltype</w:t>
+      </w:r>
+      <w:r>
+        <w:t xml:space="preserve"> specifier from C++11 along with C++14’s ability to deduce a return type</w:t>
+      </w:r>
+      <w:r>
+        <w:t xml:space="preserve"> depending on template parameters, a totally generic method can be written.</w:t>
+      </w:r>
+    </w:p>
+    <w:p>
+      <w:pPr>
+        <w:ind w:firstLine="720"/>
+      </w:pPr>
+      <w:r>
+        <w:t xml:space="preserve">With all the tools available to me in modern standards of C++ I was able to create a single thread pool. Cutting maintenance drastically and creating a </w:t>
+      </w:r>
+      <w:r>
+        <w:t xml:space="preserve">good solution that can be used across the system without too much </w:t>
+      </w:r>
+      <w:r>
+        <w:t>specificity. It’ll also help me in leaps and bounds in managing threads</w:t>
+      </w:r>
+      <w:r>
+        <w:t>.</w:t>
+      </w:r>
+    </w:p>
+    <w:p>
+      <w:pPr>
+        <w:pStyle w:val="Heading2"/>
+      </w:pPr>
+      <w:r>
+        <w:t>N</w:t>
+      </w:r>
+      <w:r>
+        <w:t>etwork</w:t>
+      </w:r>
+      <w:r>
+        <w:t xml:space="preserve"> </w:t>
+      </w:r>
+      <w:r>
+        <w:t>Communication</w:t>
+      </w:r>
+    </w:p>
+    <w:p>
+      <w:r>
+        <w:tab/>
+        <w:t xml:space="preserve">The C++ standard library, though incredibly powerful </w:t>
+      </w:r>
+      <w:r>
+        <w:t xml:space="preserve">and featureful, still leaves areas to be desired. </w:t>
+      </w:r>
+      <w:r>
+        <w:t>Though C++17 is supposed to be addressing these, there’s no proper documentation on it yet (nor is it fully implemented in my compiler, GCC). The basic communication handler will have to be written using the old BSD Sockets library (as they were in C on Linux).</w:t>
+      </w:r>
+      <w:r>
+        <w:t xml:space="preserve"> </w:t>
+      </w:r>
+      <w:r>
+        <w:t>This also means that</w:t>
+      </w:r>
+      <w:r>
+        <w:t xml:space="preserve"> I’ll be forced to use functions (as opposed to methods) which </w:t>
+      </w:r>
+      <w:r>
+        <w:t xml:space="preserve">can </w:t>
+      </w:r>
+      <w:r>
+        <w:t>cause</w:t>
+      </w:r>
+      <w:r>
+        <w:t xml:space="preserve"> </w:t>
+      </w:r>
+      <w:r>
+        <w:t>issues with my unit testing</w:t>
+      </w:r>
+      <w:r>
+        <w:t xml:space="preserve"> framework</w:t>
+      </w:r>
+      <w:r>
+        <w:t xml:space="preserve">. </w:t>
+      </w:r>
+    </w:p>
+    <w:p>
+      <w:pPr>
+        <w:ind w:firstLine="720"/>
+      </w:pPr>
+      <w:r>
+        <w:t xml:space="preserve">I decided that the absolute first step in this would be to </w:t>
+      </w:r>
+      <w:r>
+        <w:t>create a class wrapper around the BSD sockets library</w:t>
+      </w:r>
+      <w:r>
+        <w:t xml:space="preserve"> and pass that in as a parameter to the </w:t>
+      </w:r>
+      <w:r>
+        <w:t>class</w:t>
+      </w:r>
+      <w:r>
+        <w:t>.</w:t>
+      </w:r>
+      <w:r>
+        <w:t xml:space="preserve"> </w:t>
+      </w:r>
+      <w:r>
+        <w:t>This way I can write a class for mocking outputs/inputs and do things in a more OO way</w:t>
+      </w:r>
+      <w:r>
+        <w:t>.</w:t>
+      </w:r>
+    </w:p>
+    <w:p>
+      <w:pPr>
+        <w:ind w:firstLine="720"/>
+      </w:pPr>
+      <w:r>
+        <w:t xml:space="preserve">To verify results, I am writing and maintaining a simple </w:t>
       </w:r>
       <w:proofErr w:type="spellStart"/>
       <w:r>
-        <w:t>gtest</w:t>
+        <w:t>hellogoodbyeworld</w:t>
       </w:r>
       <w:proofErr w:type="spellEnd"/>
       <w:r>
-        <w:t>/</w:t>
+        <w:t xml:space="preserve"> program. The idea behind it is that I can run the server and then run ProtDev against it. It’ll run a very simple protocol that </w:t>
+      </w:r>
+      <w:r>
+        <w:t>simply answers back when spoken to.</w:t>
+      </w:r>
+    </w:p>
+    <w:p>
+      <w:pPr>
+        <w:pStyle w:val="Heading2"/>
+      </w:pPr>
+      <w:r>
+        <w:t>L</w:t>
+      </w:r>
+      <w:r>
+        <w:t xml:space="preserve">ogger and </w:t>
+      </w:r>
+      <w:r>
+        <w:t>T</w:t>
+      </w:r>
+      <w:r>
+        <w:t>esting</w:t>
+      </w:r>
+    </w:p>
+    <w:p>
+      <w:r>
+        <w:tab/>
+      </w:r>
+      <w:r>
+        <w:t xml:space="preserve">The logger has gone through many iterations. The first thing I attempted to implement was the logger service (to try and give me a better idea of how the new C++1x threading features worked </w:t>
+      </w:r>
+      <w:r>
+        <w:lastRenderedPageBreak/>
+        <w:t>and their benefit.</w:t>
+      </w:r>
+      <w:r>
+        <w:t xml:space="preserve"> </w:t>
+      </w:r>
+      <w:r>
+        <w:t>The original plan for the logger</w:t>
+      </w:r>
+      <w:r>
+        <w:t xml:space="preserve"> consisted of having the logs written to using a single thread that sat in a full “log handler”. Each log file object would be passed into whatever component needed it and write to that. The log handler would then loop over each log file and flush its messages to the stream chosen for that log file.</w:t>
+      </w:r>
+    </w:p>
+    <w:p>
+      <w:r>
+        <w:tab/>
+        <w:t xml:space="preserve">The original logger library was deleted in favour of re-writing it with fresh eyes and more experience into its current state. </w:t>
+      </w:r>
+      <w:r>
+        <w:t xml:space="preserve">A great deal of chaff was skimmed out and more significance was placed on using C++ features such as </w:t>
+      </w:r>
+      <w:proofErr w:type="gramStart"/>
+      <w:r>
+        <w:t>std::</w:t>
       </w:r>
       <w:proofErr w:type="spellStart"/>
-      <w:r>
-        <w:t>gmock</w:t>
+      <w:proofErr w:type="gramEnd"/>
+      <w:r>
+        <w:t>condition_variable</w:t>
       </w:r>
       <w:proofErr w:type="spellEnd"/>
       <w:r>
-        <w:t xml:space="preserve">, </w:t>
-      </w:r>
-      <w:r>
-        <w:br/>
-      </w:r>
-      <w:r>
-        <w:t xml:space="preserve">setting up </w:t>
+        <w:t xml:space="preserve">; a kind of mutex that allows users to </w:t>
+      </w:r>
+      <w:r>
+        <w:t>notify other threads with the same variable that they may continue</w:t>
+      </w:r>
+      <w:r>
+        <w:t>.</w:t>
+      </w:r>
+      <w:r>
+        <w:tab/>
+      </w:r>
+    </w:p>
+    <w:p>
+      <w:pPr>
+        <w:pStyle w:val="Heading2"/>
+      </w:pPr>
+      <w:r>
+        <w:t>F</w:t>
+      </w:r>
+      <w:r>
+        <w:t>actories</w:t>
+      </w:r>
+    </w:p>
+    <w:p>
+      <w:pPr>
+        <w:ind w:firstLine="720"/>
+      </w:pPr>
+      <w:r>
+        <w:t xml:space="preserve">Due to the goal of the program (plugins), the factory pattern is a major component that will be needed in the required classes. However, their use extends beyond </w:t>
+      </w:r>
+      <w:r>
+        <w:t xml:space="preserve">just </w:t>
+      </w:r>
+      <w:r>
+        <w:t xml:space="preserve">the plugin system. </w:t>
+      </w:r>
+    </w:p>
+    <w:p>
+      <w:pPr>
+        <w:ind w:firstLine="720"/>
+      </w:pPr>
+      <w:r>
+        <w:t xml:space="preserve">I decided that a logger could instead be setup to use more generic streams and repurposed for outputting to </w:t>
+      </w:r>
+      <w:r>
+        <w:rPr>
+          <w:i/>
+        </w:rPr>
+        <w:t>stdin</w:t>
+      </w:r>
+      <w:r>
+        <w:t xml:space="preserve"> or </w:t>
+      </w:r>
+      <w:r>
+        <w:rPr>
+          <w:i/>
+        </w:rPr>
+        <w:t>stderr</w:t>
+      </w:r>
+      <w:r>
+        <w:t xml:space="preserve"> as well as the file streams they were intended for. This also then required a strategy pattern</w:t>
+      </w:r>
+      <w:r>
+        <w:t xml:space="preserve"> for choosing how what is sent to the log is outputted</w:t>
+      </w:r>
+      <w:r>
+        <w:t xml:space="preserve">. Which then allowed me to package the stream into a </w:t>
+      </w:r>
+      <w:proofErr w:type="gramStart"/>
+      <w:r>
+        <w:t>std::</w:t>
       </w:r>
       <w:proofErr w:type="spellStart"/>
-      <w:r>
-        <w:t>c</w:t>
-      </w:r>
-      <w:r>
-        <w:t>make</w:t>
+      <w:proofErr w:type="gramEnd"/>
+      <w:r>
+        <w:t>unique_ptr</w:t>
       </w:r>
       <w:proofErr w:type="spellEnd"/>
       <w:r>
-        <w:t xml:space="preserve">, </w:t>
-      </w:r>
-      <w:r>
-        <w:br/>
-      </w:r>
-      <w:r>
-        <w:t xml:space="preserve">project structure, </w:t>
-      </w:r>
-      <w:r>
-        <w:br/>
-        <w:t>Generic thread pool</w:t>
-      </w:r>
-      <w:r>
-        <w:br/>
+        <w:t xml:space="preserve"> that holds a copy of the base class std::</w:t>
+      </w:r>
+      <w:proofErr w:type="spellStart"/>
+      <w:r>
+        <w:t>ostream</w:t>
+      </w:r>
+      <w:proofErr w:type="spellEnd"/>
+      <w:r>
+        <w:t>.</w:t>
+      </w:r>
+    </w:p>
+    <w:p>
+      <w:pPr>
+        <w:ind w:firstLine="720"/>
+      </w:pPr>
+      <w:bookmarkStart w:id="0" w:name="_GoBack"/>
+      <w:bookmarkEnd w:id="0"/>
+    </w:p>
+    <w:p>
+      <w:pPr>
+        <w:pStyle w:val="Heading2"/>
+      </w:pPr>
+      <w:r>
         <w:t>Parsing complications</w:t>
       </w:r>
+    </w:p>
+    <w:p>
+      <w:pPr>
+        <w:ind w:firstLine="720"/>
+      </w:pPr>
+      <w:r>
+        <w:t>The agony of parsing…</w:t>
+      </w:r>
+    </w:p>
+    <w:p>
+      <w:pPr>
+        <w:pStyle w:val="Heading2"/>
+      </w:pPr>
       <w:r>
         <w:br/>
         <w:t>How to model chaos</w:t>
       </w:r>
     </w:p>
     <w:p>
-      <w:bookmarkStart w:id="0" w:name="_GoBack"/>
-      <w:bookmarkEnd w:id="0"/>
-    </w:p>
+      <w:pPr>
+        <w:ind w:firstLine="720"/>
+      </w:pPr>
+      <w:r>
+        <w:t>Currently outstanding</w:t>
+      </w:r>
+    </w:p>
+    <w:p/>
     <w:sectPr>
       <w:pgSz w:w="11906" w:h="16838"/>
       <w:pgMar w:top="1440" w:right="1440" w:bottom="1440" w:left="1440" w:header="708" w:footer="708" w:gutter="0"/>
@@ -482,6 +1146,49 @@
     <w:name w:val="Normal"/>
     <w:qFormat/>
   </w:style>
+  <w:style w:type="paragraph" w:styleId="Heading1">
+    <w:name w:val="heading 1"/>
+    <w:basedOn w:val="Normal"/>
+    <w:next w:val="Normal"/>
+    <w:link w:val="Heading1Char"/>
+    <w:uiPriority w:val="9"/>
+    <w:qFormat/>
+    <w:rsid w:val="002C7236"/>
+    <w:pPr>
+      <w:keepNext/>
+      <w:keepLines/>
+      <w:spacing w:before="240" w:after="0"/>
+      <w:outlineLvl w:val="0"/>
+    </w:pPr>
+    <w:rPr>
+      <w:rFonts w:asciiTheme="majorHAnsi" w:eastAsiaTheme="majorEastAsia" w:hAnsiTheme="majorHAnsi" w:cstheme="majorBidi"/>
+      <w:color w:val="2F5496" w:themeColor="accent1" w:themeShade="BF"/>
+      <w:sz w:val="32"/>
+      <w:szCs w:val="32"/>
+    </w:rPr>
+  </w:style>
+  <w:style w:type="paragraph" w:styleId="Heading2">
+    <w:name w:val="heading 2"/>
+    <w:basedOn w:val="Normal"/>
+    <w:next w:val="Normal"/>
+    <w:link w:val="Heading2Char"/>
+    <w:uiPriority w:val="9"/>
+    <w:unhideWhenUsed/>
+    <w:qFormat/>
+    <w:rsid w:val="002C7236"/>
+    <w:pPr>
+      <w:keepNext/>
+      <w:keepLines/>
+      <w:spacing w:before="40" w:after="0"/>
+      <w:outlineLvl w:val="1"/>
+    </w:pPr>
+    <w:rPr>
+      <w:rFonts w:asciiTheme="majorHAnsi" w:eastAsiaTheme="majorEastAsia" w:hAnsiTheme="majorHAnsi" w:cstheme="majorBidi"/>
+      <w:color w:val="2F5496" w:themeColor="accent1" w:themeShade="BF"/>
+      <w:sz w:val="26"/>
+      <w:szCs w:val="26"/>
+    </w:rPr>
+  </w:style>
   <w:style w:type="character" w:default="1" w:styleId="DefaultParagraphFont">
     <w:name w:val="Default Paragraph Font"/>
     <w:uiPriority w:val="1"/>
@@ -508,6 +1215,74 @@
     <w:uiPriority w:val="99"/>
     <w:semiHidden/>
     <w:unhideWhenUsed/>
+  </w:style>
+  <w:style w:type="paragraph" w:styleId="Caption">
+    <w:name w:val="caption"/>
+    <w:basedOn w:val="Normal"/>
+    <w:next w:val="Normal"/>
+    <w:uiPriority w:val="35"/>
+    <w:unhideWhenUsed/>
+    <w:qFormat/>
+    <w:rsid w:val="008A180E"/>
+    <w:pPr>
+      <w:spacing w:after="200" w:line="240" w:lineRule="auto"/>
+    </w:pPr>
+    <w:rPr>
+      <w:i/>
+      <w:iCs/>
+      <w:color w:val="44546A" w:themeColor="text2"/>
+      <w:sz w:val="18"/>
+      <w:szCs w:val="18"/>
+    </w:rPr>
+  </w:style>
+  <w:style w:type="character" w:styleId="Hyperlink">
+    <w:name w:val="Hyperlink"/>
+    <w:basedOn w:val="DefaultParagraphFont"/>
+    <w:uiPriority w:val="99"/>
+    <w:unhideWhenUsed/>
+    <w:rsid w:val="00326D29"/>
+    <w:rPr>
+      <w:color w:val="0563C1" w:themeColor="hyperlink"/>
+      <w:u w:val="single"/>
+    </w:rPr>
+  </w:style>
+  <w:style w:type="character" w:styleId="UnresolvedMention">
+    <w:name w:val="Unresolved Mention"/>
+    <w:basedOn w:val="DefaultParagraphFont"/>
+    <w:uiPriority w:val="99"/>
+    <w:semiHidden/>
+    <w:unhideWhenUsed/>
+    <w:rsid w:val="00326D29"/>
+    <w:rPr>
+      <w:color w:val="605E5C"/>
+      <w:shd w:val="clear" w:color="auto" w:fill="E1DFDD"/>
+    </w:rPr>
+  </w:style>
+  <w:style w:type="character" w:customStyle="1" w:styleId="Heading1Char">
+    <w:name w:val="Heading 1 Char"/>
+    <w:basedOn w:val="DefaultParagraphFont"/>
+    <w:link w:val="Heading1"/>
+    <w:uiPriority w:val="9"/>
+    <w:rsid w:val="002C7236"/>
+    <w:rPr>
+      <w:rFonts w:asciiTheme="majorHAnsi" w:eastAsiaTheme="majorEastAsia" w:hAnsiTheme="majorHAnsi" w:cstheme="majorBidi"/>
+      <w:color w:val="2F5496" w:themeColor="accent1" w:themeShade="BF"/>
+      <w:sz w:val="32"/>
+      <w:szCs w:val="32"/>
+    </w:rPr>
+  </w:style>
+  <w:style w:type="character" w:customStyle="1" w:styleId="Heading2Char">
+    <w:name w:val="Heading 2 Char"/>
+    <w:basedOn w:val="DefaultParagraphFont"/>
+    <w:link w:val="Heading2"/>
+    <w:uiPriority w:val="9"/>
+    <w:rsid w:val="002C7236"/>
+    <w:rPr>
+      <w:rFonts w:asciiTheme="majorHAnsi" w:eastAsiaTheme="majorEastAsia" w:hAnsiTheme="majorHAnsi" w:cstheme="majorBidi"/>
+      <w:color w:val="2F5496" w:themeColor="accent1" w:themeShade="BF"/>
+      <w:sz w:val="26"/>
+      <w:szCs w:val="26"/>
+    </w:rPr>
   </w:style>
 </w:styles>
 </file>

</xml_diff>

<commit_message>
Some stuff for demo
</commit_message>
<xml_diff>
--- a/docs/Implementation Log/Implementation Log.docx
+++ b/docs/Implementation Log/Implementation Log.docx
@@ -8,51 +8,51 @@
         <w:spacing w:before="40" w:after="0"/>
         <w:rPr/>
       </w:pPr>
-      <w:bookmarkStart w:id="0" w:name="__UnoMark__7925_3288225684"/>
-      <w:bookmarkStart w:id="1" w:name="__UnoMark__5891_3288225684"/>
-      <w:bookmarkStart w:id="2" w:name="__UnoMark__7921_3288225684"/>
-      <w:bookmarkStart w:id="3" w:name="__UnoMark__9576_3288225684"/>
-      <w:bookmarkStart w:id="4" w:name="__UnoMark__5908_3288225684"/>
-      <w:bookmarkStart w:id="5" w:name="__UnoMark__4448_3288225684"/>
-      <w:bookmarkStart w:id="6" w:name="__UnoMark__7924_3288225684"/>
-      <w:bookmarkStart w:id="7" w:name="__UnoMark__9566_3288225684"/>
-      <w:bookmarkStart w:id="8" w:name="__UnoMark__9860_3288225684"/>
-      <w:bookmarkStart w:id="9" w:name="__UnoMark__5655_3288225684"/>
-      <w:bookmarkStart w:id="10" w:name="__UnoMark__9849_3288225684"/>
-      <w:bookmarkStart w:id="11" w:name="__UnoMark__7922_3288225684"/>
-      <w:bookmarkStart w:id="12" w:name="__UnoMark__5906_3288225684"/>
-      <w:bookmarkStart w:id="13" w:name="__UnoMark__7936_3288225684"/>
-      <w:bookmarkStart w:id="14" w:name="__UnoMark__9575_3288225684"/>
-      <w:bookmarkStart w:id="15" w:name="__UnoMark__9564_3288225684"/>
-      <w:bookmarkStart w:id="16" w:name="__UnoMark__7931_3288225684"/>
-      <w:bookmarkStart w:id="17" w:name="__UnoMark__9561_3288225684"/>
-      <w:bookmarkStart w:id="18" w:name="__UnoMark__7935_3288225684"/>
-      <w:bookmarkStart w:id="19" w:name="__UnoMark__4442_3288225684"/>
-      <w:bookmarkStart w:id="20" w:name="__UnoMark__7919_3288225684"/>
-      <w:bookmarkStart w:id="21" w:name="__UnoMark__5769_3288225684"/>
-      <w:bookmarkStart w:id="22" w:name="__UnoMark__5898_3288225684"/>
-      <w:bookmarkStart w:id="23" w:name="__UnoMark__5780_3288225684"/>
-      <w:bookmarkStart w:id="24" w:name="__UnoMark__9845_3288225684"/>
-      <w:bookmarkStart w:id="25" w:name="__UnoMark__9858_3288225684"/>
-      <w:bookmarkStart w:id="26" w:name="__UnoMark__5771_3288225684"/>
-      <w:bookmarkStart w:id="27" w:name="__UnoMark__5909_3288225684"/>
-      <w:bookmarkStart w:id="28" w:name="__UnoMark__5910_3288225684"/>
-      <w:bookmarkStart w:id="29" w:name="__UnoMark__4451_3288225684"/>
-      <w:bookmarkStart w:id="30" w:name="__UnoMark__9863_3288225684"/>
-      <w:bookmarkStart w:id="31" w:name="__UnoMark__9569_3288225684"/>
-      <w:bookmarkStart w:id="32" w:name="__UnoMark__9851_3288225684"/>
-      <w:bookmarkStart w:id="33" w:name="__UnoMark__5912_3288225684"/>
-      <w:bookmarkStart w:id="34" w:name="__UnoMark__4449_3288225684"/>
-      <w:bookmarkStart w:id="35" w:name="__UnoMark__5767_3288225684"/>
-      <w:bookmarkStart w:id="36" w:name="__UnoMark__9857_3288225684"/>
-      <w:bookmarkStart w:id="37" w:name="__UnoMark__9855_3288225684"/>
-      <w:bookmarkStart w:id="38" w:name="__UnoMark__7223_3288225684"/>
-      <w:bookmarkStart w:id="39" w:name="__UnoMark__5903_3288225684"/>
-      <w:bookmarkStart w:id="40" w:name="__UnoMark__4456_3288225684"/>
-      <w:bookmarkStart w:id="41" w:name="__UnoMark__5657_3288225684"/>
+      <w:bookmarkStart w:id="0" w:name="__UnoMark__5771_3288225684"/>
+      <w:bookmarkStart w:id="1" w:name="__UnoMark__4456_3288225684"/>
+      <w:bookmarkStart w:id="2" w:name="__UnoMark__5903_3288225684"/>
+      <w:bookmarkStart w:id="3" w:name="__UnoMark__7223_3288225684"/>
+      <w:bookmarkStart w:id="4" w:name="__UnoMark__9855_3288225684"/>
+      <w:bookmarkStart w:id="5" w:name="__UnoMark__9857_3288225684"/>
+      <w:bookmarkStart w:id="6" w:name="__UnoMark__5767_3288225684"/>
+      <w:bookmarkStart w:id="7" w:name="__UnoMark__4449_3288225684"/>
+      <w:bookmarkStart w:id="8" w:name="__UnoMark__5912_3288225684"/>
+      <w:bookmarkStart w:id="9" w:name="__UnoMark__9569_3288225684"/>
+      <w:bookmarkStart w:id="10" w:name="__UnoMark__4451_3288225684"/>
+      <w:bookmarkStart w:id="11" w:name="__UnoMark__5909_3288225684"/>
+      <w:bookmarkStart w:id="12" w:name="__UnoMark__7935_3288225684"/>
+      <w:bookmarkStart w:id="13" w:name="__UnoMark__9858_3288225684"/>
+      <w:bookmarkStart w:id="14" w:name="__UnoMark__9845_3288225684"/>
+      <w:bookmarkStart w:id="15" w:name="__UnoMark__5780_3288225684"/>
+      <w:bookmarkStart w:id="16" w:name="__UnoMark__5769_3288225684"/>
+      <w:bookmarkStart w:id="17" w:name="__UnoMark__9851_3288225684"/>
+      <w:bookmarkStart w:id="18" w:name="__UnoMark__9864_3288225684"/>
+      <w:bookmarkStart w:id="19" w:name="__UnoMark__7919_3288225684"/>
+      <w:bookmarkStart w:id="20" w:name="__UnoMark__9863_3288225684"/>
+      <w:bookmarkStart w:id="21" w:name="__UnoMark__4442_3288225684"/>
+      <w:bookmarkStart w:id="22" w:name="__UnoMark__4448_3288225684"/>
+      <w:bookmarkStart w:id="23" w:name="__UnoMark__5910_3288225684"/>
+      <w:bookmarkStart w:id="24" w:name="__UnoMark__9561_3288225684"/>
+      <w:bookmarkStart w:id="25" w:name="__UnoMark__7931_3288225684"/>
+      <w:bookmarkStart w:id="26" w:name="__UnoMark__9564_3288225684"/>
+      <w:bookmarkStart w:id="27" w:name="__UnoMark__9575_3288225684"/>
+      <w:bookmarkStart w:id="28" w:name="__UnoMark__7936_3288225684"/>
+      <w:bookmarkStart w:id="29" w:name="__UnoMark__5906_3288225684"/>
+      <w:bookmarkStart w:id="30" w:name="__UnoMark__7922_3288225684"/>
+      <w:bookmarkStart w:id="31" w:name="__UnoMark__9849_3288225684"/>
+      <w:bookmarkStart w:id="32" w:name="__UnoMark__9860_3288225684"/>
+      <w:bookmarkStart w:id="33" w:name="__UnoMark__7924_3288225684"/>
+      <w:bookmarkStart w:id="34" w:name="__UnoMark__5908_3288225684"/>
+      <w:bookmarkStart w:id="35" w:name="__UnoMark__9576_3288225684"/>
+      <w:bookmarkStart w:id="36" w:name="__UnoMark__7921_3288225684"/>
+      <w:bookmarkStart w:id="37" w:name="__UnoMark__5891_3288225684"/>
+      <w:bookmarkStart w:id="38" w:name="__UnoMark__7925_3288225684"/>
+      <w:bookmarkStart w:id="39" w:name="__UnoMark__5898_3288225684"/>
+      <w:bookmarkStart w:id="40" w:name="__UnoMark__5760_3288225684"/>
+      <w:bookmarkStart w:id="41" w:name="__UnoMark__5655_3288225684"/>
       <w:bookmarkStart w:id="42" w:name="__UnoMark__5777_3288225684"/>
-      <w:bookmarkStart w:id="43" w:name="__UnoMark__5760_3288225684"/>
-      <w:bookmarkStart w:id="44" w:name="__UnoMark__9864_3288225684"/>
+      <w:bookmarkStart w:id="43" w:name="__UnoMark__9566_3288225684"/>
+      <w:bookmarkStart w:id="44" w:name="__UnoMark__5657_3288225684"/>
       <w:bookmarkEnd w:id="0"/>
       <w:bookmarkEnd w:id="1"/>
       <w:bookmarkEnd w:id="2"/>
@@ -113,29 +113,29 @@
         <w:rPr/>
         <w:t xml:space="preserve">The first step was to decide on </w:t>
       </w:r>
-      <w:bookmarkStart w:id="45" w:name="__UnoMark__22762_2741984178"/>
-      <w:bookmarkStart w:id="46" w:name="__UnoMark__25860_2741984178"/>
-      <w:bookmarkStart w:id="47" w:name="__UnoMark__23163_2741984178"/>
-      <w:bookmarkStart w:id="48" w:name="__UnoMark__25737_2741984178"/>
-      <w:bookmarkStart w:id="49" w:name="__UnoMark__24682_2741984178"/>
-      <w:bookmarkStart w:id="50" w:name="__UnoMark__22764_2741984178"/>
-      <w:bookmarkStart w:id="51" w:name="__UnoMark__23306_2741984178"/>
-      <w:bookmarkStart w:id="52" w:name="__UnoMark__25859_2741984178"/>
-      <w:bookmarkStart w:id="53" w:name="__UnoMark__22307_2741984178"/>
-      <w:bookmarkStart w:id="54" w:name="__UnoMark__25856_2741984178"/>
-      <w:bookmarkStart w:id="55" w:name="__UnoMark__23304_2741984178"/>
-      <w:bookmarkStart w:id="56" w:name="__UnoMark__25739_2741984178"/>
-      <w:bookmarkStart w:id="57" w:name="__UnoMark__22436_2741984178"/>
-      <w:bookmarkStart w:id="58" w:name="__UnoMark__25853_2741984178"/>
-      <w:bookmarkStart w:id="59" w:name="__UnoMark__25858_2741984178"/>
-      <w:bookmarkStart w:id="60" w:name="__UnoMark__25857_2741984178"/>
-      <w:bookmarkStart w:id="61" w:name="__UnoMark__25852_2741984178"/>
-      <w:bookmarkStart w:id="62" w:name="__UnoMark__23925_2741984178"/>
-      <w:bookmarkStart w:id="63" w:name="__UnoMark__22308_2741984178"/>
+      <w:bookmarkStart w:id="45" w:name="__UnoMark__23306_2741984178"/>
+      <w:bookmarkStart w:id="46" w:name="__UnoMark__23310_2741984178"/>
+      <w:bookmarkStart w:id="47" w:name="__UnoMark__24680_2741984178"/>
+      <w:bookmarkStart w:id="48" w:name="__UnoMark__25857_2741984178"/>
+      <w:bookmarkStart w:id="49" w:name="__UnoMark__25858_2741984178"/>
+      <w:bookmarkStart w:id="50" w:name="__UnoMark__25853_2741984178"/>
+      <w:bookmarkStart w:id="51" w:name="__UnoMark__25859_2741984178"/>
+      <w:bookmarkStart w:id="52" w:name="__UnoMark__25852_2741984178"/>
+      <w:bookmarkStart w:id="53" w:name="__UnoMark__23309_2741984178"/>
+      <w:bookmarkStart w:id="54" w:name="__UnoMark__25739_2741984178"/>
+      <w:bookmarkStart w:id="55" w:name="__UnoMark__23925_2741984178"/>
+      <w:bookmarkStart w:id="56" w:name="__UnoMark__22764_2741984178"/>
+      <w:bookmarkStart w:id="57" w:name="__UnoMark__22308_2741984178"/>
+      <w:bookmarkStart w:id="58" w:name="__UnoMark__25856_2741984178"/>
+      <w:bookmarkStart w:id="59" w:name="__UnoMark__22307_2741984178"/>
+      <w:bookmarkStart w:id="60" w:name="__UnoMark__24682_2741984178"/>
+      <w:bookmarkStart w:id="61" w:name="__UnoMark__23163_2741984178"/>
+      <w:bookmarkStart w:id="62" w:name="__UnoMark__25860_2741984178"/>
+      <w:bookmarkStart w:id="63" w:name="__UnoMark__22762_2741984178"/>
       <w:bookmarkStart w:id="64" w:name="__UnoMark__23921_2741984178"/>
-      <w:bookmarkStart w:id="65" w:name="__UnoMark__24680_2741984178"/>
-      <w:bookmarkStart w:id="66" w:name="__UnoMark__23310_2741984178"/>
-      <w:bookmarkStart w:id="67" w:name="__UnoMark__23309_2741984178"/>
+      <w:bookmarkStart w:id="65" w:name="__UnoMark__25737_2741984178"/>
+      <w:bookmarkStart w:id="66" w:name="__UnoMark__23304_2741984178"/>
+      <w:bookmarkStart w:id="67" w:name="__UnoMark__22436_2741984178"/>
       <w:bookmarkEnd w:id="45"/>
       <w:bookmarkEnd w:id="46"/>
       <w:bookmarkEnd w:id="47"/>
@@ -180,9 +180,9 @@
         <w:rPr/>
         <w:t>Next was using autotools collection. Instead of having to write complicated makefiles, a large portion of it can be abstracted out into smaller autotools compliant lists with a toplevel auto tools “script” that can be used to generate all the makefiles nee</w:t>
       </w:r>
-      <w:bookmarkStart w:id="69" w:name="__UnoMark__32161_2741984178"/>
+      <w:bookmarkStart w:id="69" w:name="__UnoMark__32159_2741984178"/>
       <w:bookmarkStart w:id="70" w:name="__UnoMark__32162_2741984178"/>
-      <w:bookmarkStart w:id="71" w:name="__UnoMark__32159_2741984178"/>
+      <w:bookmarkStart w:id="71" w:name="__UnoMark__32161_2741984178"/>
       <w:bookmarkEnd w:id="69"/>
       <w:bookmarkEnd w:id="70"/>
       <w:bookmarkEnd w:id="71"/>
@@ -190,8 +190,8 @@
         <w:rPr/>
         <w:t>ded in each wanted directory. However, autotools is a very, very old build system and appears more complicated (and cumbersome) than make itself.</w:t>
       </w:r>
-      <w:bookmarkStart w:id="72" w:name="__UnoMark__32711_2741984178"/>
-      <w:bookmarkStart w:id="73" w:name="__UnoMark__32713_2741984178"/>
+      <w:bookmarkStart w:id="72" w:name="__UnoMark__32713_2741984178"/>
+      <w:bookmarkStart w:id="73" w:name="__UnoMark__32711_2741984178"/>
       <w:bookmarkEnd w:id="72"/>
       <w:bookmarkEnd w:id="73"/>
       <w:r>
@@ -205,9 +205,9 @@
         <w:ind w:firstLine="720"/>
         <w:rPr/>
       </w:pPr>
-      <w:bookmarkStart w:id="74" w:name="__UnoMark__33190_2741984178"/>
-      <w:bookmarkStart w:id="75" w:name="__UnoMark__33185_2741984178"/>
-      <w:bookmarkStart w:id="76" w:name="__UnoMark__33187_2741984178"/>
+      <w:bookmarkStart w:id="74" w:name="__UnoMark__33187_2741984178"/>
+      <w:bookmarkStart w:id="75" w:name="__UnoMark__33190_2741984178"/>
+      <w:bookmarkStart w:id="76" w:name="__UnoMark__33185_2741984178"/>
       <w:bookmarkStart w:id="77" w:name="__UnoMark__33188_2741984178"/>
       <w:bookmarkStart w:id="78" w:name="__UnoMark__33191_2741984178"/>
       <w:bookmarkEnd w:id="74"/>
@@ -219,8 +219,8 @@
         <w:rPr/>
         <w:t>Finally, a program called cmake was settled upon. It offers the abstraction of autotools but made much, much simpler. Each directory contains a CmakeLists.txt file that tracks special commands, subdirectories, targets, unittests, depencies, etc.</w:t>
       </w:r>
-      <w:bookmarkStart w:id="79" w:name="__UnoMark__35007_2741984178"/>
-      <w:bookmarkStart w:id="80" w:name="__UnoMark__35009_2741984178"/>
+      <w:bookmarkStart w:id="79" w:name="__UnoMark__35009_2741984178"/>
+      <w:bookmarkStart w:id="80" w:name="__UnoMark__35007_2741984178"/>
       <w:bookmarkEnd w:id="79"/>
       <w:bookmarkEnd w:id="80"/>
       <w:r>
@@ -289,8 +289,8 @@
         <w:rPr/>
         <w:t>After experimenting with building cppunit and Boost.T</w:t>
       </w:r>
-      <w:bookmarkStart w:id="86" w:name="__UnoMark__37414_2741984178"/>
-      <w:bookmarkStart w:id="87" w:name="__UnoMark__37415_2741984178"/>
+      <w:bookmarkStart w:id="86" w:name="__UnoMark__37415_2741984178"/>
+      <w:bookmarkStart w:id="87" w:name="__UnoMark__37414_2741984178"/>
       <w:bookmarkEnd w:id="86"/>
       <w:bookmarkEnd w:id="87"/>
       <w:r>
@@ -580,15 +580,15 @@
         <w:rPr/>
         <w:t xml:space="preserve"> specifier from C++11 along with C++14’s ability to deduce a return type depending on template parameters, a totally generic method can be written that decides the</w:t>
       </w:r>
-      <w:bookmarkStart w:id="90" w:name="__UnoMark__41341_2741984178"/>
-      <w:bookmarkStart w:id="91" w:name="__UnoMark__41343_2741984178"/>
-      <w:bookmarkStart w:id="92" w:name="__UnoMark__41741_2741984178"/>
-      <w:bookmarkStart w:id="93" w:name="__UnoMark__40949_2741984178"/>
+      <w:bookmarkStart w:id="90" w:name="__UnoMark__40551_2741984178"/>
+      <w:bookmarkStart w:id="91" w:name="__UnoMark__41344_2741984178"/>
+      <w:bookmarkStart w:id="92" w:name="__UnoMark__39951_2741984178"/>
+      <w:bookmarkStart w:id="93" w:name="__UnoMark__40947_2741984178"/>
       <w:bookmarkStart w:id="94" w:name="__UnoMark__41342_2741984178"/>
-      <w:bookmarkStart w:id="95" w:name="__UnoMark__40947_2741984178"/>
-      <w:bookmarkStart w:id="96" w:name="__UnoMark__39951_2741984178"/>
-      <w:bookmarkStart w:id="97" w:name="__UnoMark__41344_2741984178"/>
-      <w:bookmarkStart w:id="98" w:name="__UnoMark__40551_2741984178"/>
+      <w:bookmarkStart w:id="95" w:name="__UnoMark__40949_2741984178"/>
+      <w:bookmarkStart w:id="96" w:name="__UnoMark__41741_2741984178"/>
+      <w:bookmarkStart w:id="97" w:name="__UnoMark__41343_2741984178"/>
+      <w:bookmarkStart w:id="98" w:name="__UnoMark__41341_2741984178"/>
       <w:bookmarkEnd w:id="90"/>
       <w:bookmarkEnd w:id="91"/>
       <w:bookmarkEnd w:id="92"/>
@@ -771,47 +771,47 @@
         <w:tab/>
         <w:t xml:space="preserve">It was clear from the start that some way of tracking the time would be very important, however due to a </w:t>
       </w:r>
-      <w:bookmarkStart w:id="99" w:name="__UnoMark__43712_2741984178"/>
-      <w:bookmarkStart w:id="100" w:name="__UnoMark__43693_2741984178"/>
-      <w:bookmarkStart w:id="101" w:name="__UnoMark__43705_2741984178"/>
-      <w:bookmarkStart w:id="102" w:name="__UnoMark__43720_2741984178"/>
-      <w:bookmarkStart w:id="103" w:name="__UnoMark__43687_2741984178"/>
-      <w:bookmarkStart w:id="104" w:name="__UnoMark__43688_2741984178"/>
-      <w:bookmarkStart w:id="105" w:name="__UnoMark__43695_2741984178"/>
-      <w:bookmarkStart w:id="106" w:name="__UnoMark__43718_2741984178"/>
-      <w:bookmarkStart w:id="107" w:name="__UnoMark__43699_2741984178"/>
-      <w:bookmarkStart w:id="108" w:name="__UnoMark__43702_2741984178"/>
-      <w:bookmarkStart w:id="109" w:name="__UnoMark__43694_2741984178"/>
-      <w:bookmarkStart w:id="110" w:name="__UnoMark__43707_2741984178"/>
-      <w:bookmarkStart w:id="111" w:name="__UnoMark__43721_2741984178"/>
-      <w:bookmarkStart w:id="112" w:name="__UnoMark__43698_2741984178"/>
-      <w:bookmarkStart w:id="113" w:name="__UnoMark__43706_2741984178"/>
-      <w:bookmarkStart w:id="114" w:name="__UnoMark__43700_2741984178"/>
-      <w:bookmarkStart w:id="115" w:name="__UnoMark__43717_2741984178"/>
-      <w:bookmarkStart w:id="116" w:name="__UnoMark__43701_2741984178"/>
-      <w:bookmarkStart w:id="117" w:name="__UnoMark__43703_2741984178"/>
-      <w:bookmarkStart w:id="118" w:name="__UnoMark__43696_2741984178"/>
-      <w:bookmarkStart w:id="119" w:name="__UnoMark__43723_2741984178"/>
-      <w:bookmarkStart w:id="120" w:name="__UnoMark__43692_2741984178"/>
-      <w:bookmarkStart w:id="121" w:name="__UnoMark__43691_2741984178"/>
-      <w:bookmarkStart w:id="122" w:name="__UnoMark__43689_2741984178"/>
-      <w:bookmarkStart w:id="123" w:name="__UnoMark__43715_2741984178"/>
-      <w:bookmarkStart w:id="124" w:name="__UnoMark__43714_2741984178"/>
-      <w:bookmarkStart w:id="125" w:name="__UnoMark__43713_2741984178"/>
-      <w:bookmarkStart w:id="126" w:name="__UnoMark__43710_2741984178"/>
-      <w:bookmarkStart w:id="127" w:name="__UnoMark__43709_2741984178"/>
-      <w:bookmarkStart w:id="128" w:name="__UnoMark__43727_2741984178"/>
-      <w:bookmarkStart w:id="129" w:name="__UnoMark__43690_2741984178"/>
-      <w:bookmarkStart w:id="130" w:name="__UnoMark__43716_2741984178"/>
-      <w:bookmarkStart w:id="131" w:name="__UnoMark__43711_2741984178"/>
-      <w:bookmarkStart w:id="132" w:name="__UnoMark__43697_2741984178"/>
-      <w:bookmarkStart w:id="133" w:name="__UnoMark__43719_2741984178"/>
-      <w:bookmarkStart w:id="134" w:name="__UnoMark__43708_2741984178"/>
-      <w:bookmarkStart w:id="135" w:name="__UnoMark__43722_2741984178"/>
-      <w:bookmarkStart w:id="136" w:name="__UnoMark__43724_2741984178"/>
-      <w:bookmarkStart w:id="137" w:name="__UnoMark__43725_2741984178"/>
-      <w:bookmarkStart w:id="138" w:name="__UnoMark__43704_2741984178"/>
-      <w:bookmarkStart w:id="139" w:name="__UnoMark__43726_2741984178"/>
+      <w:bookmarkStart w:id="99" w:name="__UnoMark__43689_2741984178"/>
+      <w:bookmarkStart w:id="100" w:name="__UnoMark__43711_2741984178"/>
+      <w:bookmarkStart w:id="101" w:name="__UnoMark__43691_2741984178"/>
+      <w:bookmarkStart w:id="102" w:name="__UnoMark__43716_2741984178"/>
+      <w:bookmarkStart w:id="103" w:name="__UnoMark__43692_2741984178"/>
+      <w:bookmarkStart w:id="104" w:name="__UnoMark__43723_2741984178"/>
+      <w:bookmarkStart w:id="105" w:name="__UnoMark__43726_2741984178"/>
+      <w:bookmarkStart w:id="106" w:name="__UnoMark__43704_2741984178"/>
+      <w:bookmarkStart w:id="107" w:name="__UnoMark__43724_2741984178"/>
+      <w:bookmarkStart w:id="108" w:name="__UnoMark__43722_2741984178"/>
+      <w:bookmarkStart w:id="109" w:name="__UnoMark__43719_2741984178"/>
+      <w:bookmarkStart w:id="110" w:name="__UnoMark__43727_2741984178"/>
+      <w:bookmarkStart w:id="111" w:name="__UnoMark__43706_2741984178"/>
+      <w:bookmarkStart w:id="112" w:name="__UnoMark__43709_2741984178"/>
+      <w:bookmarkStart w:id="113" w:name="__UnoMark__43698_2741984178"/>
+      <w:bookmarkStart w:id="114" w:name="__UnoMark__43710_2741984178"/>
+      <w:bookmarkStart w:id="115" w:name="__UnoMark__43713_2741984178"/>
+      <w:bookmarkStart w:id="116" w:name="__UnoMark__43714_2741984178"/>
+      <w:bookmarkStart w:id="117" w:name="__UnoMark__43715_2741984178"/>
+      <w:bookmarkStart w:id="118" w:name="__UnoMark__43717_2741984178"/>
+      <w:bookmarkStart w:id="119" w:name="__UnoMark__43697_2741984178"/>
+      <w:bookmarkStart w:id="120" w:name="__UnoMark__43720_2741984178"/>
+      <w:bookmarkStart w:id="121" w:name="__UnoMark__43694_2741984178"/>
+      <w:bookmarkStart w:id="122" w:name="__UnoMark__43705_2741984178"/>
+      <w:bookmarkStart w:id="123" w:name="__UnoMark__43690_2741984178"/>
+      <w:bookmarkStart w:id="124" w:name="__UnoMark__43693_2741984178"/>
+      <w:bookmarkStart w:id="125" w:name="__UnoMark__43712_2741984178"/>
+      <w:bookmarkStart w:id="126" w:name="__UnoMark__43696_2741984178"/>
+      <w:bookmarkStart w:id="127" w:name="__UnoMark__43703_2741984178"/>
+      <w:bookmarkStart w:id="128" w:name="__UnoMark__43701_2741984178"/>
+      <w:bookmarkStart w:id="129" w:name="__UnoMark__43700_2741984178"/>
+      <w:bookmarkStart w:id="130" w:name="__UnoMark__43721_2741984178"/>
+      <w:bookmarkStart w:id="131" w:name="__UnoMark__43702_2741984178"/>
+      <w:bookmarkStart w:id="132" w:name="__UnoMark__43699_2741984178"/>
+      <w:bookmarkStart w:id="133" w:name="__UnoMark__43708_2741984178"/>
+      <w:bookmarkStart w:id="134" w:name="__UnoMark__43725_2741984178"/>
+      <w:bookmarkStart w:id="135" w:name="__UnoMark__43718_2741984178"/>
+      <w:bookmarkStart w:id="136" w:name="__UnoMark__43695_2741984178"/>
+      <w:bookmarkStart w:id="137" w:name="__UnoMark__43688_2741984178"/>
+      <w:bookmarkStart w:id="138" w:name="__UnoMark__43687_2741984178"/>
+      <w:bookmarkStart w:id="139" w:name="__UnoMark__43707_2741984178"/>
       <w:bookmarkEnd w:id="99"/>
       <w:bookmarkEnd w:id="100"/>
       <w:bookmarkEnd w:id="101"/>
@@ -1112,15 +1112,7 @@
       <w:r>
         <w:rPr/>
         <w:tab/>
-        <w:t xml:space="preserve">The </w:t>
-      </w:r>
-      <w:r>
-        <w:rPr/>
-        <w:t xml:space="preserve">README </w:t>
-      </w:r>
-      <w:r>
-        <w:rPr/>
-        <w:t>files were eventually decided to simply state:</w:t>
+        <w:t>The README files were eventually decided to simply state:</w:t>
       </w:r>
     </w:p>
     <w:p>
@@ -1186,15 +1178,7 @@
       </w:pPr>
       <w:r>
         <w:rPr/>
-        <w:t xml:space="preserve">This step proved very useful when referring back to older libraries and proved as a simplistic code review to make sure that each </w:t>
-      </w:r>
-      <w:r>
-        <w:rPr/>
-        <w:t xml:space="preserve">library’s </w:t>
-      </w:r>
-      <w:r>
-        <w:rPr/>
-        <w:t>interface still made sense.</w:t>
+        <w:t>This step proved very useful when referring back to older libraries and proved as a simplistic code review to make sure that each library’s interface still made sense.</w:t>
       </w:r>
     </w:p>
     <w:p>
@@ -1206,62 +1190,62 @@
         <w:rPr/>
         <w:t>Parsing Complications</w:t>
       </w:r>
-      <w:bookmarkStart w:id="142" w:name="__UnoMark__105474_641238142"/>
-      <w:bookmarkStart w:id="143" w:name="__UnoMark__105473_641238142"/>
-      <w:bookmarkStart w:id="144" w:name="__UnoMark__104973_641238142"/>
-      <w:bookmarkStart w:id="145" w:name="__UnoMark__104955_641238142"/>
-      <w:bookmarkStart w:id="146" w:name="__UnoMark__104952_641238142"/>
-      <w:bookmarkStart w:id="147" w:name="__UnoMark__104944_641238142"/>
-      <w:bookmarkStart w:id="148" w:name="__UnoMark__104929_641238142"/>
-      <w:bookmarkStart w:id="149" w:name="__UnoMark__100593_641238142"/>
-      <w:bookmarkStart w:id="150" w:name="__UnoMark__100591_641238142"/>
-      <w:bookmarkStart w:id="151" w:name="__UnoMark__100590_641238142"/>
-      <w:bookmarkStart w:id="152" w:name="__UnoMark__100588_641238142"/>
-      <w:bookmarkStart w:id="153" w:name="__UnoMark__100582_641238142"/>
-      <w:bookmarkStart w:id="154" w:name="__UnoMark__100580_641238142"/>
-      <w:bookmarkStart w:id="155" w:name="__UnoMark__100579_641238142"/>
-      <w:bookmarkStart w:id="156" w:name="__UnoMark__100573_641238142"/>
-      <w:bookmarkStart w:id="157" w:name="__UnoMark__100570_641238142"/>
-      <w:bookmarkStart w:id="158" w:name="__UnoMark__100568_641238142"/>
-      <w:bookmarkStart w:id="159" w:name="__UnoMark__100567_641238142"/>
-      <w:bookmarkStart w:id="160" w:name="__UnoMark__100566_641238142"/>
-      <w:bookmarkStart w:id="161" w:name="__UnoMark__100565_641238142"/>
-      <w:bookmarkStart w:id="162" w:name="__UnoMark__100558_641238142"/>
-      <w:bookmarkStart w:id="163" w:name="__UnoMark__100554_641238142"/>
-      <w:bookmarkStart w:id="164" w:name="__UnoMark__100543_641238142"/>
-      <w:bookmarkStart w:id="165" w:name="__UnoMark__100538_641238142"/>
-      <w:bookmarkStart w:id="166" w:name="__UnoMark__100537_641238142"/>
-      <w:bookmarkStart w:id="167" w:name="__UnoMark__100536_641238142"/>
-      <w:bookmarkStart w:id="168" w:name="__UnoMark__100535_641238142"/>
-      <w:bookmarkStart w:id="169" w:name="__UnoMark__100534_641238142"/>
-      <w:bookmarkStart w:id="170" w:name="__UnoMark__100532_641238142"/>
-      <w:bookmarkStart w:id="171" w:name="__UnoMark__100531_641238142"/>
-      <w:bookmarkStart w:id="172" w:name="__UnoMark__100530_641238142"/>
-      <w:bookmarkStart w:id="173" w:name="__UnoMark__100529_641238142"/>
-      <w:bookmarkStart w:id="174" w:name="__UnoMark__100528_641238142"/>
-      <w:bookmarkStart w:id="175" w:name="__UnoMark__100526_641238142"/>
-      <w:bookmarkStart w:id="176" w:name="__UnoMark__100525_641238142"/>
-      <w:bookmarkStart w:id="177" w:name="__UnoMark__100524_641238142"/>
-      <w:bookmarkStart w:id="178" w:name="__UnoMark__100523_641238142"/>
-      <w:bookmarkStart w:id="179" w:name="__UnoMark__100522_641238142"/>
-      <w:bookmarkStart w:id="180" w:name="__UnoMark__100520_641238142"/>
-      <w:bookmarkStart w:id="181" w:name="__UnoMark__100519_641238142"/>
-      <w:bookmarkStart w:id="182" w:name="__UnoMark__100518_641238142"/>
-      <w:bookmarkStart w:id="183" w:name="__UnoMark__100517_641238142"/>
-      <w:bookmarkStart w:id="184" w:name="__UnoMark__100516_641238142"/>
-      <w:bookmarkStart w:id="185" w:name="__UnoMark__100514_641238142"/>
-      <w:bookmarkStart w:id="186" w:name="__UnoMark__100513_641238142"/>
-      <w:bookmarkStart w:id="187" w:name="__UnoMark__100512_641238142"/>
-      <w:bookmarkStart w:id="188" w:name="__UnoMark__100511_641238142"/>
-      <w:bookmarkStart w:id="189" w:name="__UnoMark__100510_641238142"/>
-      <w:bookmarkStart w:id="190" w:name="__UnoMark__100508_641238142"/>
-      <w:bookmarkStart w:id="191" w:name="__UnoMark__100507_641238142"/>
-      <w:bookmarkStart w:id="192" w:name="__UnoMark__100506_641238142"/>
-      <w:bookmarkStart w:id="193" w:name="__UnoMark__100505_641238142"/>
-      <w:bookmarkStart w:id="194" w:name="__UnoMark__100504_641238142"/>
-      <w:bookmarkStart w:id="195" w:name="__UnoMark__100503_641238142"/>
-      <w:bookmarkStart w:id="196" w:name="__UnoMark__100502_641238142"/>
-      <w:bookmarkStart w:id="197" w:name="__UnoMark__100501_641238142"/>
+      <w:bookmarkStart w:id="142" w:name="__UnoMark__100513_641238142"/>
+      <w:bookmarkStart w:id="143" w:name="__UnoMark__100512_641238142"/>
+      <w:bookmarkStart w:id="144" w:name="__UnoMark__100514_641238142"/>
+      <w:bookmarkStart w:id="145" w:name="__UnoMark__100511_641238142"/>
+      <w:bookmarkStart w:id="146" w:name="__UnoMark__100510_641238142"/>
+      <w:bookmarkStart w:id="147" w:name="__UnoMark__100508_641238142"/>
+      <w:bookmarkStart w:id="148" w:name="__UnoMark__100501_641238142"/>
+      <w:bookmarkStart w:id="149" w:name="__UnoMark__100507_641238142"/>
+      <w:bookmarkStart w:id="150" w:name="__UnoMark__100506_641238142"/>
+      <w:bookmarkStart w:id="151" w:name="__UnoMark__100505_641238142"/>
+      <w:bookmarkStart w:id="152" w:name="__UnoMark__100504_641238142"/>
+      <w:bookmarkStart w:id="153" w:name="__UnoMark__100502_641238142"/>
+      <w:bookmarkStart w:id="154" w:name="__UnoMark__100503_641238142"/>
+      <w:bookmarkStart w:id="155" w:name="__UnoMark__100580_641238142"/>
+      <w:bookmarkStart w:id="156" w:name="__UnoMark__100517_641238142"/>
+      <w:bookmarkStart w:id="157" w:name="__UnoMark__100535_641238142"/>
+      <w:bookmarkStart w:id="158" w:name="__UnoMark__105474_641238142"/>
+      <w:bookmarkStart w:id="159" w:name="__UnoMark__100534_641238142"/>
+      <w:bookmarkStart w:id="160" w:name="__UnoMark__100530_641238142"/>
+      <w:bookmarkStart w:id="161" w:name="__UnoMark__100526_641238142"/>
+      <w:bookmarkStart w:id="162" w:name="__UnoMark__100525_641238142"/>
+      <w:bookmarkStart w:id="163" w:name="__UnoMark__100523_641238142"/>
+      <w:bookmarkStart w:id="164" w:name="__UnoMark__100522_641238142"/>
+      <w:bookmarkStart w:id="165" w:name="__UnoMark__100520_641238142"/>
+      <w:bookmarkStart w:id="166" w:name="__UnoMark__100519_641238142"/>
+      <w:bookmarkStart w:id="167" w:name="__UnoMark__100518_641238142"/>
+      <w:bookmarkStart w:id="168" w:name="__UnoMark__100588_641238142"/>
+      <w:bookmarkStart w:id="169" w:name="__UnoMark__100524_641238142"/>
+      <w:bookmarkStart w:id="170" w:name="__UnoMark__100529_641238142"/>
+      <w:bookmarkStart w:id="171" w:name="__UnoMark__100532_641238142"/>
+      <w:bookmarkStart w:id="172" w:name="__UnoMark__100570_641238142"/>
+      <w:bookmarkStart w:id="173" w:name="__UnoMark__100573_641238142"/>
+      <w:bookmarkStart w:id="174" w:name="__UnoMark__100568_641238142"/>
+      <w:bookmarkStart w:id="175" w:name="__UnoMark__100567_641238142"/>
+      <w:bookmarkStart w:id="176" w:name="__UnoMark__100566_641238142"/>
+      <w:bookmarkStart w:id="177" w:name="__UnoMark__100565_641238142"/>
+      <w:bookmarkStart w:id="178" w:name="__UnoMark__100558_641238142"/>
+      <w:bookmarkStart w:id="179" w:name="__UnoMark__100554_641238142"/>
+      <w:bookmarkStart w:id="180" w:name="__UnoMark__100536_641238142"/>
+      <w:bookmarkStart w:id="181" w:name="__UnoMark__100543_641238142"/>
+      <w:bookmarkStart w:id="182" w:name="__UnoMark__100538_641238142"/>
+      <w:bookmarkStart w:id="183" w:name="__UnoMark__100537_641238142"/>
+      <w:bookmarkStart w:id="184" w:name="__UnoMark__100579_641238142"/>
+      <w:bookmarkStart w:id="185" w:name="__UnoMark__100531_641238142"/>
+      <w:bookmarkStart w:id="186" w:name="__UnoMark__105473_641238142"/>
+      <w:bookmarkStart w:id="187" w:name="__UnoMark__104973_641238142"/>
+      <w:bookmarkStart w:id="188" w:name="__UnoMark__104955_641238142"/>
+      <w:bookmarkStart w:id="189" w:name="__UnoMark__104952_641238142"/>
+      <w:bookmarkStart w:id="190" w:name="__UnoMark__104944_641238142"/>
+      <w:bookmarkStart w:id="191" w:name="__UnoMark__104929_641238142"/>
+      <w:bookmarkStart w:id="192" w:name="__UnoMark__100591_641238142"/>
+      <w:bookmarkStart w:id="193" w:name="__UnoMark__100590_641238142"/>
+      <w:bookmarkStart w:id="194" w:name="__UnoMark__100582_641238142"/>
+      <w:bookmarkStart w:id="195" w:name="__UnoMark__100516_641238142"/>
+      <w:bookmarkStart w:id="196" w:name="__UnoMark__100593_641238142"/>
+      <w:bookmarkStart w:id="197" w:name="__UnoMark__100528_641238142"/>
       <w:bookmarkEnd w:id="142"/>
       <w:bookmarkEnd w:id="143"/>
       <w:bookmarkEnd w:id="144"/>
@@ -1350,11 +1334,7 @@
       </w:pPr>
       <w:r>
         <w:rPr/>
-        <w:t xml:space="preserve">After time in a seperate project understanding rapidXML and how it works, it was decided that it would be best to abstract the calls to rapidXML out to another class. </w:t>
-      </w:r>
-      <w:r>
-        <w:rPr/>
-        <w:t>While this is required for the purposes of unit testing and mocking, it also provides a platform that allows the parser to be swapped out at a later date withotu ahving to change the code in the gubbins of the project.</w:t>
+        <w:t>After time in a seperate project understanding rapidXML and how it works, it was decided that it would be best to abstract the calls to rapidXML out to another class. While this is required for the purposes of unit testing and mocking, it also provides a platform that allows the parser to be swapped out at a later date withotu ahving to change the code in the gubbins of the project.</w:t>
       </w:r>
     </w:p>
     <w:p>
@@ -1416,7 +1396,7 @@
       </w:pPr>
       <w:r>
         <w:rPr/>
-        <w:t>Asynchronous Timing and Traffic Timing Modelling</w:t>
+        <w:t>Running a test</w:t>
       </w:r>
     </w:p>
     <w:p>
@@ -1427,7 +1407,152 @@
       <w:r>
         <w:rPr/>
         <w:tab/>
-        <w:t>Boost.asio</w:t>
+        <w:t xml:space="preserve">One of the final libraires that need to be created was that of the test runner </w:t>
+      </w:r>
+      <w:r>
+        <w:rPr>
+          <w:i w:val="false"/>
+          <w:iCs w:val="false"/>
+        </w:rPr>
+        <w:t>itself. It consists of two components. The TestRunner “handler” class and “TestThread” objects. The TestRunner will setup the environemnt, create the test threads and finally run them.</w:t>
+      </w:r>
+    </w:p>
+    <w:p>
+      <w:pPr>
+        <w:pStyle w:val="Normal"/>
+        <w:rPr/>
+      </w:pPr>
+      <w:r>
+        <w:rPr>
+          <w:i w:val="false"/>
+          <w:iCs w:val="false"/>
+        </w:rPr>
+        <w:tab/>
+        <w:t>Te</w:t>
+      </w:r>
+      <w:bookmarkStart w:id="198" w:name="__UnoMark__1881_900829988"/>
+      <w:bookmarkEnd w:id="198"/>
+      <w:r>
+        <w:rPr>
+          <w:i w:val="false"/>
+          <w:iCs w:val="false"/>
+        </w:rPr>
+        <w:t>st threads will actually send the data using the specified communication using the created protocol and run for a certain period or until the</w:t>
+      </w:r>
+      <w:bookmarkStart w:id="199" w:name="__UnoMark__2479_900829988"/>
+      <w:bookmarkEnd w:id="199"/>
+      <w:r>
+        <w:rPr>
+          <w:i w:val="false"/>
+          <w:iCs w:val="false"/>
+        </w:rPr>
+        <w:t>y’re cancelled/killed. Each test thread handles its</w:t>
+      </w:r>
+      <w:bookmarkStart w:id="200" w:name="__UnoMark__2648_900829988"/>
+      <w:bookmarkEnd w:id="200"/>
+      <w:r>
+        <w:rPr>
+          <w:i w:val="false"/>
+          <w:iCs w:val="false"/>
+        </w:rPr>
+        <w:t xml:space="preserve"> </w:t>
+      </w:r>
+      <w:r>
+        <w:rPr>
+          <w:i/>
+          <w:iCs/>
+        </w:rPr>
+        <w:t xml:space="preserve">own </w:t>
+      </w:r>
+      <w:r>
+        <w:rPr>
+          <w:i w:val="false"/>
+          <w:iCs w:val="false"/>
+        </w:rPr>
+        <w:t xml:space="preserve">life-time duration by a ratio </w:t>
+      </w:r>
+      <w:bookmarkStart w:id="201" w:name="__UnoMark__2798_900829988"/>
+      <w:bookmarkEnd w:id="201"/>
+      <w:r>
+        <w:rPr>
+          <w:i w:val="false"/>
+          <w:iCs w:val="false"/>
+        </w:rPr>
+        <w:t>of th</w:t>
+      </w:r>
+      <w:bookmarkStart w:id="202" w:name="__UnoMark__2812_900829988"/>
+      <w:bookmarkEnd w:id="202"/>
+      <w:r>
+        <w:rPr>
+          <w:i w:val="false"/>
+          <w:iCs w:val="false"/>
+        </w:rPr>
+        <w:t>e (th</w:t>
+      </w:r>
+      <w:bookmarkStart w:id="203" w:name="__UnoMark__2883_900829988"/>
+      <w:bookmarkEnd w:id="203"/>
+      <w:r>
+        <w:rPr>
+          <w:i w:val="false"/>
+          <w:iCs w:val="false"/>
+        </w:rPr>
+        <w:t>e</w:t>
+      </w:r>
+      <w:bookmarkStart w:id="204" w:name="__UnoMark__2885_900829988"/>
+      <w:bookmarkEnd w:id="204"/>
+      <w:r>
+        <w:rPr>
+          <w:i w:val="false"/>
+          <w:iCs w:val="false"/>
+        </w:rPr>
+        <w:t xml:space="preserve"> rate per second)/(nu</w:t>
+      </w:r>
+      <w:bookmarkStart w:id="205" w:name="__UnoMark__2828_900829988"/>
+      <w:bookmarkEnd w:id="205"/>
+      <w:r>
+        <w:rPr>
+          <w:i w:val="false"/>
+          <w:iCs w:val="false"/>
+        </w:rPr>
+        <w:t>mber of threads).</w:t>
+      </w:r>
+    </w:p>
+    <w:p>
+      <w:pPr>
+        <w:pStyle w:val="Normal"/>
+        <w:rPr/>
+      </w:pPr>
+      <w:r>
+        <w:rPr/>
+        <w:tab/>
+      </w:r>
+      <w:r>
+        <w:rPr/>
+        <w:t xml:space="preserve">Currently the software only </w:t>
+      </w:r>
+      <w:bookmarkStart w:id="206" w:name="__UnoMark__3041_900829988"/>
+      <w:bookmarkEnd w:id="206"/>
+      <w:r>
+        <w:rPr/>
+        <w:t>has the “scaffolding” for more of t</w:t>
+      </w:r>
+      <w:bookmarkStart w:id="207" w:name="__UnoMark__3124_900829988"/>
+      <w:bookmarkEnd w:id="207"/>
+      <w:r>
+        <w:rPr/>
+        <w:t>he advanced features that need to be implemented due to time constraints and the everso</w:t>
+      </w:r>
+      <w:bookmarkStart w:id="208" w:name="__UnoMark__3342_900829988"/>
+      <w:bookmarkEnd w:id="208"/>
+      <w:r>
+        <w:rPr/>
+        <w:t xml:space="preserve"> important need for the code to be easily extendable for future features and developers t</w:t>
+      </w:r>
+      <w:bookmarkStart w:id="209" w:name="__UnoMark__3521_900829988"/>
+      <w:bookmarkEnd w:id="209"/>
+      <w:r>
+        <w:rPr/>
+        <w:t>o tinker with it.</w:t>
       </w:r>
     </w:p>
     <w:p>
@@ -1437,24 +1562,52 @@
       </w:pPr>
       <w:r>
         <w:rPr/>
-        <w:t>How to Model Chaos</w:t>
-      </w:r>
-    </w:p>
-    <w:p>
-      <w:pPr>
-        <w:pStyle w:val="Normal"/>
-        <w:ind w:hanging="0"/>
+        <w:t>First run</w:t>
+      </w:r>
+    </w:p>
+    <w:p>
+      <w:pPr>
+        <w:pStyle w:val="Normal"/>
         <w:rPr/>
       </w:pPr>
       <w:r>
         <w:rPr/>
         <w:tab/>
-        <w:t>Currently outstanding</w:t>
-      </w:r>
-    </w:p>
-    <w:p>
-      <w:pPr>
-        <w:pStyle w:val="Heading2"/>
+        <w:t>As soon as the testRunner was completed a minimal test was doen to make sure that what was currently implemented works to some de</w:t>
+      </w:r>
+      <w:bookmarkStart w:id="210" w:name="__UnoMark__3888_900829988"/>
+      <w:bookmarkEnd w:id="210"/>
+      <w:r>
+        <w:rPr/>
+        <w:t>gree. A simple Executable framework was mocked up</w:t>
+      </w:r>
+      <w:bookmarkStart w:id="211" w:name="__UnoMark__5870_900829988"/>
+      <w:bookmarkStart w:id="212" w:name="__UnoMark__5157_900829988"/>
+      <w:bookmarkStart w:id="213" w:name="__UnoMark__5156_900829988"/>
+      <w:bookmarkStart w:id="214" w:name="__UnoMark__5154_900829988"/>
+      <w:bookmarkStart w:id="215" w:name="__UnoMark__5152_900829988"/>
+      <w:bookmarkStart w:id="216" w:name="__UnoMark__5142_900829988"/>
+      <w:bookmarkStart w:id="217" w:name="__UnoMark__4681_900829988"/>
+      <w:bookmarkStart w:id="218" w:name="__UnoMark__4678_900829988"/>
+      <w:bookmarkStart w:id="219" w:name="__UnoMark__4676_900829988"/>
+      <w:bookmarkStart w:id="220" w:name="__UnoMark__4670_900829988"/>
+      <w:bookmarkStart w:id="221" w:name="__UnoMark__4669_900829988"/>
+      <w:bookmarkEnd w:id="211"/>
+      <w:bookmarkEnd w:id="212"/>
+      <w:bookmarkEnd w:id="213"/>
+      <w:bookmarkEnd w:id="214"/>
+      <w:bookmarkEnd w:id="215"/>
+      <w:bookmarkEnd w:id="216"/>
+      <w:bookmarkEnd w:id="217"/>
+      <w:bookmarkEnd w:id="218"/>
+      <w:bookmarkEnd w:id="219"/>
+      <w:bookmarkEnd w:id="220"/>
+      <w:bookmarkEnd w:id="221"/>
+    </w:p>
+    <w:p>
+      <w:pPr>
+        <w:pStyle w:val="Normal"/>
+        <w:spacing w:before="0" w:after="160"/>
         <w:rPr/>
       </w:pPr>
       <w:r>
@@ -2345,6 +2498,74 @@
     <w:qFormat/>
     <w:rPr/>
   </w:style>
+  <w:style w:type="character" w:styleId="ListLabel18">
+    <w:name w:val="ListLabel 18"/>
+    <w:qFormat/>
+    <w:rPr>
+      <w:rFonts w:cs="OpenSymbol"/>
+    </w:rPr>
+  </w:style>
+  <w:style w:type="character" w:styleId="ListLabel19">
+    <w:name w:val="ListLabel 19"/>
+    <w:qFormat/>
+    <w:rPr>
+      <w:rFonts w:cs="OpenSymbol"/>
+    </w:rPr>
+  </w:style>
+  <w:style w:type="character" w:styleId="ListLabel20">
+    <w:name w:val="ListLabel 20"/>
+    <w:qFormat/>
+    <w:rPr>
+      <w:rFonts w:cs="OpenSymbol"/>
+    </w:rPr>
+  </w:style>
+  <w:style w:type="character" w:styleId="ListLabel21">
+    <w:name w:val="ListLabel 21"/>
+    <w:qFormat/>
+    <w:rPr>
+      <w:rFonts w:cs="OpenSymbol"/>
+    </w:rPr>
+  </w:style>
+  <w:style w:type="character" w:styleId="ListLabel22">
+    <w:name w:val="ListLabel 22"/>
+    <w:qFormat/>
+    <w:rPr>
+      <w:rFonts w:cs="OpenSymbol"/>
+    </w:rPr>
+  </w:style>
+  <w:style w:type="character" w:styleId="ListLabel23">
+    <w:name w:val="ListLabel 23"/>
+    <w:qFormat/>
+    <w:rPr>
+      <w:rFonts w:cs="OpenSymbol"/>
+    </w:rPr>
+  </w:style>
+  <w:style w:type="character" w:styleId="ListLabel24">
+    <w:name w:val="ListLabel 24"/>
+    <w:qFormat/>
+    <w:rPr>
+      <w:rFonts w:cs="OpenSymbol"/>
+    </w:rPr>
+  </w:style>
+  <w:style w:type="character" w:styleId="ListLabel25">
+    <w:name w:val="ListLabel 25"/>
+    <w:qFormat/>
+    <w:rPr>
+      <w:rFonts w:cs="OpenSymbol"/>
+    </w:rPr>
+  </w:style>
+  <w:style w:type="character" w:styleId="ListLabel26">
+    <w:name w:val="ListLabel 26"/>
+    <w:qFormat/>
+    <w:rPr>
+      <w:rFonts w:cs="OpenSymbol"/>
+    </w:rPr>
+  </w:style>
+  <w:style w:type="character" w:styleId="ListLabel27">
+    <w:name w:val="ListLabel 27"/>
+    <w:qFormat/>
+    <w:rPr/>
+  </w:style>
   <w:style w:type="paragraph" w:styleId="Heading">
     <w:name w:val="Heading"/>
     <w:basedOn w:val="Normal"/>

</xml_diff>

<commit_message>
hwprot unit tests. backiung up some other bits
</commit_message>
<xml_diff>
--- a/docs/Implementation Log/Implementation Log.docx
+++ b/docs/Implementation Log/Implementation Log.docx
@@ -5,54 +5,54 @@
     <w:p>
       <w:pPr>
         <w:pStyle w:val="Heading2"/>
-        <w:spacing w:before="40" w:after="0"/>
-        <w:rPr/>
-      </w:pPr>
-      <w:bookmarkStart w:id="0" w:name="__UnoMark__5771_3288225684"/>
-      <w:bookmarkStart w:id="1" w:name="__UnoMark__4456_3288225684"/>
-      <w:bookmarkStart w:id="2" w:name="__UnoMark__5903_3288225684"/>
-      <w:bookmarkStart w:id="3" w:name="__UnoMark__7223_3288225684"/>
-      <w:bookmarkStart w:id="4" w:name="__UnoMark__9855_3288225684"/>
-      <w:bookmarkStart w:id="5" w:name="__UnoMark__9857_3288225684"/>
-      <w:bookmarkStart w:id="6" w:name="__UnoMark__5767_3288225684"/>
-      <w:bookmarkStart w:id="7" w:name="__UnoMark__4449_3288225684"/>
-      <w:bookmarkStart w:id="8" w:name="__UnoMark__5912_3288225684"/>
-      <w:bookmarkStart w:id="9" w:name="__UnoMark__9569_3288225684"/>
+        <w:spacing w:lineRule="auto" w:line="360" w:before="40" w:after="0"/>
+        <w:rPr/>
+      </w:pPr>
+      <w:bookmarkStart w:id="0" w:name="__UnoMark__4449_3288225684"/>
+      <w:bookmarkStart w:id="1" w:name="__UnoMark__7919_3288225684"/>
+      <w:bookmarkStart w:id="2" w:name="__UnoMark__9864_3288225684"/>
+      <w:bookmarkStart w:id="3" w:name="__UnoMark__9851_3288225684"/>
+      <w:bookmarkStart w:id="4" w:name="__UnoMark__5769_3288225684"/>
+      <w:bookmarkStart w:id="5" w:name="__UnoMark__5780_3288225684"/>
+      <w:bookmarkStart w:id="6" w:name="__UnoMark__9845_3288225684"/>
+      <w:bookmarkStart w:id="7" w:name="__UnoMark__9858_3288225684"/>
+      <w:bookmarkStart w:id="8" w:name="__UnoMark__7935_3288225684"/>
+      <w:bookmarkStart w:id="9" w:name="__UnoMark__5909_3288225684"/>
       <w:bookmarkStart w:id="10" w:name="__UnoMark__4451_3288225684"/>
-      <w:bookmarkStart w:id="11" w:name="__UnoMark__5909_3288225684"/>
-      <w:bookmarkStart w:id="12" w:name="__UnoMark__7935_3288225684"/>
-      <w:bookmarkStart w:id="13" w:name="__UnoMark__9858_3288225684"/>
-      <w:bookmarkStart w:id="14" w:name="__UnoMark__9845_3288225684"/>
-      <w:bookmarkStart w:id="15" w:name="__UnoMark__5780_3288225684"/>
-      <w:bookmarkStart w:id="16" w:name="__UnoMark__5769_3288225684"/>
-      <w:bookmarkStart w:id="17" w:name="__UnoMark__9851_3288225684"/>
-      <w:bookmarkStart w:id="18" w:name="__UnoMark__9864_3288225684"/>
-      <w:bookmarkStart w:id="19" w:name="__UnoMark__7919_3288225684"/>
-      <w:bookmarkStart w:id="20" w:name="__UnoMark__9863_3288225684"/>
-      <w:bookmarkStart w:id="21" w:name="__UnoMark__4442_3288225684"/>
-      <w:bookmarkStart w:id="22" w:name="__UnoMark__4448_3288225684"/>
-      <w:bookmarkStart w:id="23" w:name="__UnoMark__5910_3288225684"/>
-      <w:bookmarkStart w:id="24" w:name="__UnoMark__9561_3288225684"/>
-      <w:bookmarkStart w:id="25" w:name="__UnoMark__7931_3288225684"/>
-      <w:bookmarkStart w:id="26" w:name="__UnoMark__9564_3288225684"/>
-      <w:bookmarkStart w:id="27" w:name="__UnoMark__9575_3288225684"/>
-      <w:bookmarkStart w:id="28" w:name="__UnoMark__7936_3288225684"/>
-      <w:bookmarkStart w:id="29" w:name="__UnoMark__5906_3288225684"/>
-      <w:bookmarkStart w:id="30" w:name="__UnoMark__7922_3288225684"/>
-      <w:bookmarkStart w:id="31" w:name="__UnoMark__9849_3288225684"/>
-      <w:bookmarkStart w:id="32" w:name="__UnoMark__9860_3288225684"/>
-      <w:bookmarkStart w:id="33" w:name="__UnoMark__7924_3288225684"/>
-      <w:bookmarkStart w:id="34" w:name="__UnoMark__5908_3288225684"/>
-      <w:bookmarkStart w:id="35" w:name="__UnoMark__9576_3288225684"/>
-      <w:bookmarkStart w:id="36" w:name="__UnoMark__7921_3288225684"/>
-      <w:bookmarkStart w:id="37" w:name="__UnoMark__5891_3288225684"/>
-      <w:bookmarkStart w:id="38" w:name="__UnoMark__7925_3288225684"/>
-      <w:bookmarkStart w:id="39" w:name="__UnoMark__5898_3288225684"/>
-      <w:bookmarkStart w:id="40" w:name="__UnoMark__5760_3288225684"/>
-      <w:bookmarkStart w:id="41" w:name="__UnoMark__5655_3288225684"/>
-      <w:bookmarkStart w:id="42" w:name="__UnoMark__5777_3288225684"/>
-      <w:bookmarkStart w:id="43" w:name="__UnoMark__9566_3288225684"/>
-      <w:bookmarkStart w:id="44" w:name="__UnoMark__5657_3288225684"/>
+      <w:bookmarkStart w:id="11" w:name="__UnoMark__5912_3288225684"/>
+      <w:bookmarkStart w:id="12" w:name="__UnoMark__5777_3288225684"/>
+      <w:bookmarkStart w:id="13" w:name="__UnoMark__5767_3288225684"/>
+      <w:bookmarkStart w:id="14" w:name="__UnoMark__9857_3288225684"/>
+      <w:bookmarkStart w:id="15" w:name="__UnoMark__9855_3288225684"/>
+      <w:bookmarkStart w:id="16" w:name="__UnoMark__7223_3288225684"/>
+      <w:bookmarkStart w:id="17" w:name="__UnoMark__5903_3288225684"/>
+      <w:bookmarkStart w:id="18" w:name="__UnoMark__4456_3288225684"/>
+      <w:bookmarkStart w:id="19" w:name="__UnoMark__5771_3288225684"/>
+      <w:bookmarkStart w:id="20" w:name="__UnoMark__4448_3288225684"/>
+      <w:bookmarkStart w:id="21" w:name="__UnoMark__9566_3288225684"/>
+      <w:bookmarkStart w:id="22" w:name="__UnoMark__7922_3288225684"/>
+      <w:bookmarkStart w:id="23" w:name="__UnoMark__9569_3288225684"/>
+      <w:bookmarkStart w:id="24" w:name="__UnoMark__5655_3288225684"/>
+      <w:bookmarkStart w:id="25" w:name="__UnoMark__5760_3288225684"/>
+      <w:bookmarkStart w:id="26" w:name="__UnoMark__5898_3288225684"/>
+      <w:bookmarkStart w:id="27" w:name="__UnoMark__7925_3288225684"/>
+      <w:bookmarkStart w:id="28" w:name="__UnoMark__5891_3288225684"/>
+      <w:bookmarkStart w:id="29" w:name="__UnoMark__7921_3288225684"/>
+      <w:bookmarkStart w:id="30" w:name="__UnoMark__9576_3288225684"/>
+      <w:bookmarkStart w:id="31" w:name="__UnoMark__5908_3288225684"/>
+      <w:bookmarkStart w:id="32" w:name="__UnoMark__7924_3288225684"/>
+      <w:bookmarkStart w:id="33" w:name="__UnoMark__9849_3288225684"/>
+      <w:bookmarkStart w:id="34" w:name="__UnoMark__5906_3288225684"/>
+      <w:bookmarkStart w:id="35" w:name="__UnoMark__7936_3288225684"/>
+      <w:bookmarkStart w:id="36" w:name="__UnoMark__9575_3288225684"/>
+      <w:bookmarkStart w:id="37" w:name="__UnoMark__9564_3288225684"/>
+      <w:bookmarkStart w:id="38" w:name="__UnoMark__7931_3288225684"/>
+      <w:bookmarkStart w:id="39" w:name="__UnoMark__9561_3288225684"/>
+      <w:bookmarkStart w:id="40" w:name="__UnoMark__5910_3288225684"/>
+      <w:bookmarkStart w:id="41" w:name="__UnoMark__4442_3288225684"/>
+      <w:bookmarkStart w:id="42" w:name="__UnoMark__9860_3288225684"/>
+      <w:bookmarkStart w:id="43" w:name="__UnoMark__5657_3288225684"/>
+      <w:bookmarkStart w:id="44" w:name="__UnoMark__9863_3288225684"/>
       <w:bookmarkEnd w:id="0"/>
       <w:bookmarkEnd w:id="1"/>
       <w:bookmarkEnd w:id="2"/>
@@ -100,12 +100,17 @@
       <w:bookmarkEnd w:id="44"/>
       <w:r>
         <w:rPr/>
-        <w:t>Setting Up CMake</w:t>
-      </w:r>
-    </w:p>
-    <w:p>
-      <w:pPr>
-        <w:pStyle w:val="Normal"/>
+        <w:t xml:space="preserve">Setting Up </w:t>
+      </w:r>
+      <w:r>
+        <w:rPr/>
+        <w:t>the Build Infrastructure</w:t>
+      </w:r>
+    </w:p>
+    <w:p>
+      <w:pPr>
+        <w:pStyle w:val="Normal"/>
+        <w:spacing w:lineRule="auto" w:line="360"/>
         <w:ind w:firstLine="720"/>
         <w:rPr/>
       </w:pPr>
@@ -113,28 +118,28 @@
         <w:rPr/>
         <w:t xml:space="preserve">The first step was to decide on </w:t>
       </w:r>
-      <w:bookmarkStart w:id="45" w:name="__UnoMark__23306_2741984178"/>
-      <w:bookmarkStart w:id="46" w:name="__UnoMark__23310_2741984178"/>
-      <w:bookmarkStart w:id="47" w:name="__UnoMark__24680_2741984178"/>
-      <w:bookmarkStart w:id="48" w:name="__UnoMark__25857_2741984178"/>
+      <w:bookmarkStart w:id="45" w:name="__UnoMark__22308_2741984178"/>
+      <w:bookmarkStart w:id="46" w:name="__UnoMark__25739_2741984178"/>
+      <w:bookmarkStart w:id="47" w:name="__UnoMark__23309_2741984178"/>
+      <w:bookmarkStart w:id="48" w:name="__UnoMark__25853_2741984178"/>
       <w:bookmarkStart w:id="49" w:name="__UnoMark__25858_2741984178"/>
-      <w:bookmarkStart w:id="50" w:name="__UnoMark__25853_2741984178"/>
-      <w:bookmarkStart w:id="51" w:name="__UnoMark__25859_2741984178"/>
-      <w:bookmarkStart w:id="52" w:name="__UnoMark__25852_2741984178"/>
-      <w:bookmarkStart w:id="53" w:name="__UnoMark__23309_2741984178"/>
-      <w:bookmarkStart w:id="54" w:name="__UnoMark__25739_2741984178"/>
-      <w:bookmarkStart w:id="55" w:name="__UnoMark__23925_2741984178"/>
-      <w:bookmarkStart w:id="56" w:name="__UnoMark__22764_2741984178"/>
-      <w:bookmarkStart w:id="57" w:name="__UnoMark__22308_2741984178"/>
-      <w:bookmarkStart w:id="58" w:name="__UnoMark__25856_2741984178"/>
-      <w:bookmarkStart w:id="59" w:name="__UnoMark__22307_2741984178"/>
-      <w:bookmarkStart w:id="60" w:name="__UnoMark__24682_2741984178"/>
-      <w:bookmarkStart w:id="61" w:name="__UnoMark__23163_2741984178"/>
-      <w:bookmarkStart w:id="62" w:name="__UnoMark__25860_2741984178"/>
-      <w:bookmarkStart w:id="63" w:name="__UnoMark__22762_2741984178"/>
-      <w:bookmarkStart w:id="64" w:name="__UnoMark__23921_2741984178"/>
-      <w:bookmarkStart w:id="65" w:name="__UnoMark__25737_2741984178"/>
-      <w:bookmarkStart w:id="66" w:name="__UnoMark__23304_2741984178"/>
+      <w:bookmarkStart w:id="50" w:name="__UnoMark__24680_2741984178"/>
+      <w:bookmarkStart w:id="51" w:name="__UnoMark__23925_2741984178"/>
+      <w:bookmarkStart w:id="52" w:name="__UnoMark__23310_2741984178"/>
+      <w:bookmarkStart w:id="53" w:name="__UnoMark__23306_2741984178"/>
+      <w:bookmarkStart w:id="54" w:name="__UnoMark__25857_2741984178"/>
+      <w:bookmarkStart w:id="55" w:name="__UnoMark__25859_2741984178"/>
+      <w:bookmarkStart w:id="56" w:name="__UnoMark__23921_2741984178"/>
+      <w:bookmarkStart w:id="57" w:name="__UnoMark__25852_2741984178"/>
+      <w:bookmarkStart w:id="58" w:name="__UnoMark__23304_2741984178"/>
+      <w:bookmarkStart w:id="59" w:name="__UnoMark__25737_2741984178"/>
+      <w:bookmarkStart w:id="60" w:name="__UnoMark__22762_2741984178"/>
+      <w:bookmarkStart w:id="61" w:name="__UnoMark__25860_2741984178"/>
+      <w:bookmarkStart w:id="62" w:name="__UnoMark__24682_2741984178"/>
+      <w:bookmarkStart w:id="63" w:name="__UnoMark__22307_2741984178"/>
+      <w:bookmarkStart w:id="64" w:name="__UnoMark__22764_2741984178"/>
+      <w:bookmarkStart w:id="65" w:name="__UnoMark__25856_2741984178"/>
+      <w:bookmarkStart w:id="66" w:name="__UnoMark__23163_2741984178"/>
       <w:bookmarkStart w:id="67" w:name="__UnoMark__22436_2741984178"/>
       <w:bookmarkEnd w:id="45"/>
       <w:bookmarkEnd w:id="46"/>
@@ -167,22 +172,43 @@
       <w:bookmarkEnd w:id="68"/>
       <w:r>
         <w:rPr/>
-        <w:t>particularly well suited multi-level source trees (or at least is considered bad practice)[GET LINK FOR THIS]. There’s also the matter of being able to actually write them, and write them well. So traditional GNUMakefiles were removed from consideration.</w:t>
-      </w:r>
-    </w:p>
-    <w:p>
-      <w:pPr>
-        <w:pStyle w:val="Normal"/>
+        <w:t>particularly well suited multi-level source trees (or at least is considered bad practice)[</w:t>
+      </w:r>
+      <w:hyperlink r:id="rId2">
+        <w:r>
+          <w:rPr>
+            <w:rStyle w:val="InternetLink"/>
+          </w:rPr>
+          <w:t>http://aegis.sourceforge.net/auug97.pdf</w:t>
+        </w:r>
+      </w:hyperlink>
+      <w:r>
+        <w:rPr/>
+        <w:t>]. There’s also the matter of being able to actually write them, and write them well. So traditional GNUMakefiles were removed from consideration.</w:t>
+      </w:r>
+    </w:p>
+    <w:p>
+      <w:pPr>
+        <w:pStyle w:val="Normal"/>
+        <w:spacing w:lineRule="auto" w:line="360"/>
         <w:ind w:firstLine="720"/>
         <w:rPr/>
       </w:pPr>
       <w:r>
         <w:rPr/>
-        <w:t>Next was using autotools collection. Instead of having to write complicated makefiles, a large portion of it can be abstracted out into smaller autotools compliant lists with a toplevel auto tools “script” that can be used to generate all the makefiles nee</w:t>
-      </w:r>
-      <w:bookmarkStart w:id="69" w:name="__UnoMark__32159_2741984178"/>
+        <w:t xml:space="preserve">Next was using </w:t>
+      </w:r>
+      <w:r>
+        <w:rPr/>
+        <w:t xml:space="preserve">the </w:t>
+      </w:r>
+      <w:r>
+        <w:rPr/>
+        <w:t>autotools collection. Instead of having to write complicated makefiles, a large portion of it can be abstracted out into smaller autotools compliant lists with a toplevel auto tools “script” that can be used to generate all the makefiles nee</w:t>
+      </w:r>
+      <w:bookmarkStart w:id="69" w:name="__UnoMark__32161_2741984178"/>
       <w:bookmarkStart w:id="70" w:name="__UnoMark__32162_2741984178"/>
-      <w:bookmarkStart w:id="71" w:name="__UnoMark__32161_2741984178"/>
+      <w:bookmarkStart w:id="71" w:name="__UnoMark__32159_2741984178"/>
       <w:bookmarkEnd w:id="69"/>
       <w:bookmarkEnd w:id="70"/>
       <w:bookmarkEnd w:id="71"/>
@@ -190,26 +216,35 @@
         <w:rPr/>
         <w:t>ded in each wanted directory. However, autotools is a very, very old build system and appears more complicated (and cumbersome) than make itself.</w:t>
       </w:r>
-      <w:bookmarkStart w:id="72" w:name="__UnoMark__32713_2741984178"/>
-      <w:bookmarkStart w:id="73" w:name="__UnoMark__32711_2741984178"/>
+      <w:bookmarkStart w:id="72" w:name="__UnoMark__32711_2741984178"/>
+      <w:bookmarkStart w:id="73" w:name="__UnoMark__32713_2741984178"/>
       <w:bookmarkEnd w:id="72"/>
       <w:bookmarkEnd w:id="73"/>
       <w:r>
         <w:rPr/>
-        <w:t xml:space="preserve"> Experience is also very limited regarding its use and would take far too long to make it reliable and stable to be used for my project.</w:t>
-      </w:r>
-    </w:p>
-    <w:p>
-      <w:pPr>
-        <w:pStyle w:val="Normal"/>
+        <w:t xml:space="preserve"> Experience is also very limited regarding its use and would take far too long to make it reliable and stable to be used for </w:t>
+      </w:r>
+      <w:r>
+        <w:rPr/>
+        <w:t>the</w:t>
+      </w:r>
+      <w:r>
+        <w:rPr/>
+        <w:t xml:space="preserve"> project.</w:t>
+      </w:r>
+    </w:p>
+    <w:p>
+      <w:pPr>
+        <w:pStyle w:val="Normal"/>
+        <w:spacing w:lineRule="auto" w:line="360"/>
         <w:ind w:firstLine="720"/>
         <w:rPr/>
       </w:pPr>
-      <w:bookmarkStart w:id="74" w:name="__UnoMark__33187_2741984178"/>
-      <w:bookmarkStart w:id="75" w:name="__UnoMark__33190_2741984178"/>
-      <w:bookmarkStart w:id="76" w:name="__UnoMark__33185_2741984178"/>
-      <w:bookmarkStart w:id="77" w:name="__UnoMark__33188_2741984178"/>
-      <w:bookmarkStart w:id="78" w:name="__UnoMark__33191_2741984178"/>
+      <w:bookmarkStart w:id="74" w:name="__UnoMark__33188_2741984178"/>
+      <w:bookmarkStart w:id="75" w:name="__UnoMark__33185_2741984178"/>
+      <w:bookmarkStart w:id="76" w:name="__UnoMark__33187_2741984178"/>
+      <w:bookmarkStart w:id="77" w:name="__UnoMark__33191_2741984178"/>
+      <w:bookmarkStart w:id="78" w:name="__UnoMark__33190_2741984178"/>
       <w:bookmarkEnd w:id="74"/>
       <w:bookmarkEnd w:id="75"/>
       <w:bookmarkEnd w:id="76"/>
@@ -219,8 +254,8 @@
         <w:rPr/>
         <w:t>Finally, a program called cmake was settled upon. It offers the abstraction of autotools but made much, much simpler. Each directory contains a CmakeLists.txt file that tracks special commands, subdirectories, targets, unittests, depencies, etc.</w:t>
       </w:r>
-      <w:bookmarkStart w:id="79" w:name="__UnoMark__35009_2741984178"/>
-      <w:bookmarkStart w:id="80" w:name="__UnoMark__35007_2741984178"/>
+      <w:bookmarkStart w:id="79" w:name="__UnoMark__35007_2741984178"/>
+      <w:bookmarkStart w:id="80" w:name="__UnoMark__35009_2741984178"/>
       <w:bookmarkEnd w:id="79"/>
       <w:bookmarkEnd w:id="80"/>
       <w:r>
@@ -261,6 +296,7 @@
     <w:p>
       <w:pPr>
         <w:pStyle w:val="Heading2"/>
+        <w:spacing w:lineRule="auto" w:line="360"/>
         <w:rPr/>
       </w:pPr>
       <w:r>
@@ -271,17 +307,27 @@
     <w:p>
       <w:pPr>
         <w:pStyle w:val="Normal"/>
+        <w:spacing w:lineRule="auto" w:line="360"/>
         <w:ind w:firstLine="720"/>
         <w:rPr/>
       </w:pPr>
       <w:r>
         <w:rPr/>
-        <w:t>As soon as the project was started, it was decided the unit tests were a necessity. It would help in tracking down problems now, and it meant that small errors were corrected as soon as the library was built, not when the entire system fails and there’s no way to find out where.</w:t>
-      </w:r>
-    </w:p>
-    <w:p>
-      <w:pPr>
-        <w:pStyle w:val="Normal"/>
+        <w:t>As soon as the project was started, it was decided th</w:t>
+      </w:r>
+      <w:r>
+        <w:rPr/>
+        <w:t>at</w:t>
+      </w:r>
+      <w:r>
+        <w:rPr/>
+        <w:t xml:space="preserve"> unit tests were a necessity. It would help in tracking down problems now, and it meant that small errors were corrected as soon as the library was built, not when the entire system fails and there’s no way to find out where.</w:t>
+      </w:r>
+    </w:p>
+    <w:p>
+      <w:pPr>
+        <w:pStyle w:val="Normal"/>
+        <w:spacing w:lineRule="auto" w:line="360"/>
         <w:ind w:firstLine="720"/>
         <w:rPr/>
       </w:pPr>
@@ -289,8 +335,8 @@
         <w:rPr/>
         <w:t>After experimenting with building cppunit and Boost.T</w:t>
       </w:r>
-      <w:bookmarkStart w:id="86" w:name="__UnoMark__37415_2741984178"/>
-      <w:bookmarkStart w:id="87" w:name="__UnoMark__37414_2741984178"/>
+      <w:bookmarkStart w:id="86" w:name="__UnoMark__37414_2741984178"/>
+      <w:bookmarkStart w:id="87" w:name="__UnoMark__37415_2741984178"/>
       <w:bookmarkEnd w:id="86"/>
       <w:bookmarkEnd w:id="87"/>
       <w:r>
@@ -301,28 +347,47 @@
     <w:p>
       <w:pPr>
         <w:pStyle w:val="Normal"/>
+        <w:spacing w:lineRule="auto" w:line="360"/>
         <w:ind w:firstLine="720"/>
         <w:rPr/>
       </w:pPr>
       <w:r>
         <w:rPr/>
-        <w:t xml:space="preserve">This made testing a great deal easier as it meant that there was a large user base and a strong customer base behind it. It also meant the unit test and mocking capabilities were built “into” each other, and making sure the test and mocking frameworks worked together comfortably (and uniformly across files) did not need to be worried about. </w:t>
-      </w:r>
-    </w:p>
-    <w:p>
-      <w:pPr>
-        <w:pStyle w:val="Normal"/>
+        <w:t>This made testing a great deal easier as it meant that there was a large user base and a strong customer base behind it. It also meant the unit test and mocking capabilities were built “into” each other, and making sure the test and mocking frameworks worked together comfortably (and uniformly across files).</w:t>
+      </w:r>
+    </w:p>
+    <w:p>
+      <w:pPr>
+        <w:pStyle w:val="Normal"/>
+        <w:spacing w:lineRule="auto" w:line="360"/>
         <w:ind w:firstLine="720"/>
         <w:rPr/>
       </w:pPr>
       <w:r>
         <w:rPr/>
-        <w:t>The GitHub project also provided some CMake targets that automatically downloaded, built, and linked them with my unit tests. Meaning that the dependency was self-resolving (requriing prudent users who wish to compile the unit tests need only an internet connection).</w:t>
+        <w:t>The GitHub project also provided some CMake targets that automatically downloaded, built, and linked them with my unit tests. Meaning that the dependency was self-resolving (requ</w:t>
+      </w:r>
+      <w:r>
+        <w:rPr/>
+        <w:t>i</w:t>
+      </w:r>
+      <w:r>
+        <w:rPr/>
+        <w:t xml:space="preserve">ring </w:t>
+      </w:r>
+      <w:r>
+        <w:rPr/>
+        <w:t>the more</w:t>
+      </w:r>
+      <w:r>
+        <w:rPr/>
+        <w:t xml:space="preserve"> prudent users, who wish to compile the unit tests, need only an internet connection).</w:t>
       </w:r>
     </w:p>
     <w:p>
       <w:pPr>
         <w:pStyle w:val="Heading2"/>
+        <w:spacing w:lineRule="auto" w:line="360"/>
         <w:rPr/>
       </w:pPr>
       <w:r>
@@ -333,6 +398,7 @@
     <w:p>
       <w:pPr>
         <w:pStyle w:val="Normal"/>
+        <w:spacing w:lineRule="auto" w:line="360"/>
         <w:ind w:firstLine="720"/>
         <w:rPr/>
       </w:pPr>
@@ -340,7 +406,7 @@
         <w:rPr/>
         <w:t>Originally, the project structure was very flat. The top-level directory contained a single CMakeLists.txt and the main.cpp (for ProtDev itself). With each library/component of the program in a folder in there. Each folder then contained its own tests/ folder that held the unit test files. This method became cumbersome and very hard to maintain. So, in response more research went into the best way of handling a CMake project. Eventually the structure currently in use was found as per:[</w:t>
       </w:r>
-      <w:hyperlink r:id="rId2">
+      <w:hyperlink r:id="rId3">
         <w:r>
           <w:rPr>
             <w:rStyle w:val="InternetLink"/>
@@ -356,6 +422,7 @@
     <w:p>
       <w:pPr>
         <w:pStyle w:val="Heading2"/>
+        <w:spacing w:lineRule="auto" w:line="360"/>
         <w:rPr/>
       </w:pPr>
       <w:r>
@@ -366,6 +433,7 @@
     <w:p>
       <w:pPr>
         <w:pStyle w:val="Normal"/>
+        <w:spacing w:lineRule="auto" w:line="360"/>
         <w:ind w:firstLine="720"/>
         <w:rPr/>
       </w:pPr>
@@ -397,6 +465,7 @@
     <w:p>
       <w:pPr>
         <w:pStyle w:val="Normal"/>
+        <w:spacing w:lineRule="auto" w:line="360"/>
         <w:ind w:firstLine="720"/>
         <w:rPr/>
       </w:pPr>
@@ -414,6 +483,7 @@
     <w:p>
       <w:pPr>
         <w:pStyle w:val="Heading2"/>
+        <w:spacing w:lineRule="auto" w:line="360"/>
         <w:rPr/>
       </w:pPr>
       <w:r>
@@ -424,6 +494,7 @@
     <w:p>
       <w:pPr>
         <w:pStyle w:val="Normal"/>
+        <w:spacing w:lineRule="auto" w:line="360"/>
         <w:ind w:firstLine="720"/>
         <w:rPr/>
       </w:pPr>
@@ -436,6 +507,7 @@
       <w:pPr>
         <w:pStyle w:val="Normal"/>
         <w:keepNext w:val="true"/>
+        <w:spacing w:lineRule="auto" w:line="360"/>
         <w:ind w:firstLine="720"/>
         <w:rPr/>
       </w:pPr>
@@ -459,7 +531,7 @@
                     </pic:cNvPicPr>
                   </pic:nvPicPr>
                   <pic:blipFill>
-                    <a:blip r:embed="rId3"/>
+                    <a:blip r:embed="rId4"/>
                     <a:stretch>
                       <a:fillRect/>
                     </a:stretch>
@@ -483,6 +555,7 @@
     <w:p>
       <w:pPr>
         <w:pStyle w:val="Caption1"/>
+        <w:spacing w:lineRule="auto" w:line="360"/>
         <w:rPr/>
       </w:pPr>
       <w:r>
@@ -509,7 +582,7 @@
         <w:rPr/>
         <w:t>: Picture from Wikipedia (</w:t>
       </w:r>
-      <w:hyperlink r:id="rId4">
+      <w:hyperlink r:id="rId5">
         <w:r>
           <w:rPr>
             <w:rStyle w:val="InternetLink"/>
@@ -525,6 +598,7 @@
     <w:p>
       <w:pPr>
         <w:pStyle w:val="Normal"/>
+        <w:spacing w:lineRule="auto" w:line="360"/>
         <w:ind w:firstLine="720"/>
         <w:rPr/>
       </w:pPr>
@@ -542,6 +616,7 @@
     <w:p>
       <w:pPr>
         <w:pStyle w:val="Normal"/>
+        <w:spacing w:lineRule="auto" w:line="360"/>
         <w:ind w:firstLine="720"/>
         <w:rPr/>
       </w:pPr>
@@ -563,6 +638,7 @@
     <w:p>
       <w:pPr>
         <w:pStyle w:val="Normal"/>
+        <w:spacing w:lineRule="auto" w:line="360"/>
         <w:ind w:firstLine="720"/>
         <w:rPr/>
       </w:pPr>
@@ -580,15 +656,15 @@
         <w:rPr/>
         <w:t xml:space="preserve"> specifier from C++11 along with C++14’s ability to deduce a return type depending on template parameters, a totally generic method can be written that decides the</w:t>
       </w:r>
-      <w:bookmarkStart w:id="90" w:name="__UnoMark__40551_2741984178"/>
-      <w:bookmarkStart w:id="91" w:name="__UnoMark__41344_2741984178"/>
-      <w:bookmarkStart w:id="92" w:name="__UnoMark__39951_2741984178"/>
-      <w:bookmarkStart w:id="93" w:name="__UnoMark__40947_2741984178"/>
-      <w:bookmarkStart w:id="94" w:name="__UnoMark__41342_2741984178"/>
-      <w:bookmarkStart w:id="95" w:name="__UnoMark__40949_2741984178"/>
-      <w:bookmarkStart w:id="96" w:name="__UnoMark__41741_2741984178"/>
-      <w:bookmarkStart w:id="97" w:name="__UnoMark__41343_2741984178"/>
-      <w:bookmarkStart w:id="98" w:name="__UnoMark__41341_2741984178"/>
+      <w:bookmarkStart w:id="90" w:name="__UnoMark__41341_2741984178"/>
+      <w:bookmarkStart w:id="91" w:name="__UnoMark__40551_2741984178"/>
+      <w:bookmarkStart w:id="92" w:name="__UnoMark__41344_2741984178"/>
+      <w:bookmarkStart w:id="93" w:name="__UnoMark__39951_2741984178"/>
+      <w:bookmarkStart w:id="94" w:name="__UnoMark__40947_2741984178"/>
+      <w:bookmarkStart w:id="95" w:name="__UnoMark__41342_2741984178"/>
+      <w:bookmarkStart w:id="96" w:name="__UnoMark__40949_2741984178"/>
+      <w:bookmarkStart w:id="97" w:name="__UnoMark__41741_2741984178"/>
+      <w:bookmarkStart w:id="98" w:name="__UnoMark__41343_2741984178"/>
       <w:bookmarkEnd w:id="90"/>
       <w:bookmarkEnd w:id="91"/>
       <w:bookmarkEnd w:id="92"/>
@@ -600,23 +676,37 @@
       <w:bookmarkEnd w:id="98"/>
       <w:r>
         <w:rPr/>
-        <w:t xml:space="preserve"> types on compile-time, thus saving precious lines of code and maintenance time.</w:t>
-      </w:r>
-    </w:p>
-    <w:p>
-      <w:pPr>
-        <w:pStyle w:val="Normal"/>
+        <w:t xml:space="preserve"> types on compile-time, thus saving lines of code and maintenance </w:t>
+      </w:r>
+      <w:r>
+        <w:rPr/>
+        <w:t>effort, ultimately less code smells</w:t>
+      </w:r>
+      <w:r>
+        <w:rPr/>
+        <w:t>.</w:t>
+      </w:r>
+    </w:p>
+    <w:p>
+      <w:pPr>
+        <w:pStyle w:val="Normal"/>
+        <w:spacing w:lineRule="auto" w:line="360"/>
         <w:ind w:firstLine="720"/>
         <w:rPr/>
       </w:pPr>
       <w:r>
         <w:rPr/>
-        <w:t>With all the tools available, in terms of the modern C++ standard, a single thread pool was created. Cutting maintenance drastically and creating a good robust solution that can be used across the system without too much specificity. This will also help in with system configuration as it means I can define the maximum threads from a cetnral position.</w:t>
+        <w:t xml:space="preserve">With all the tools available, in terms of the modern C++ standard, a single thread pool was created. Cutting maintenance drastically and creating a good robust solution that can be used across the system without too much specificity. This will also help with system configuration as it means the maximum threads </w:t>
+      </w:r>
+      <w:r>
+        <w:rPr/>
+        <w:t>can be defined more specifically.</w:t>
       </w:r>
     </w:p>
     <w:p>
       <w:pPr>
         <w:pStyle w:val="Heading2"/>
+        <w:spacing w:lineRule="auto" w:line="360"/>
         <w:rPr/>
       </w:pPr>
       <w:r>
@@ -627,6 +717,7 @@
     <w:p>
       <w:pPr>
         <w:pStyle w:val="Normal"/>
+        <w:spacing w:lineRule="auto" w:line="360"/>
         <w:rPr/>
       </w:pPr>
       <w:r>
@@ -638,28 +729,67 @@
     <w:p>
       <w:pPr>
         <w:pStyle w:val="Normal"/>
+        <w:spacing w:lineRule="auto" w:line="360"/>
         <w:ind w:firstLine="720"/>
         <w:rPr/>
       </w:pPr>
       <w:r>
         <w:rPr/>
-        <w:t>I decided that the absolute first step in this would be to create a class wrapper around the BSD sockets library and pass that in as a parameter to the class. This way I can write a class for mocking outputs/inputs and do things in a more OO way.</w:t>
-      </w:r>
-    </w:p>
-    <w:p>
-      <w:pPr>
-        <w:pStyle w:val="Normal"/>
+        <w:t>It was</w:t>
+      </w:r>
+      <w:r>
+        <w:rPr/>
+        <w:t xml:space="preserve"> decided that the absolute first step in this would be to create a class wrapper around the BSD sockets library and pass that in as a parameter to the class. This way a class for mocking outputs/inputs </w:t>
+      </w:r>
+      <w:r>
+        <w:rPr/>
+        <w:t xml:space="preserve">can be written that can </w:t>
+      </w:r>
+      <w:r>
+        <w:rPr/>
+        <w:t>do things in a more OO way.</w:t>
+      </w:r>
+    </w:p>
+    <w:p>
+      <w:pPr>
+        <w:pStyle w:val="Normal"/>
+        <w:spacing w:lineRule="auto" w:line="360"/>
         <w:ind w:firstLine="720"/>
         <w:rPr/>
       </w:pPr>
       <w:r>
         <w:rPr/>
-        <w:t>To verify results, I am writing and maintaining a simple hellogoodbyeworld program. The idea behind it is that I can run the server and then run ProtDev against it. It’ll run a very simple protocol that simply answers back when spoken to.</w:t>
+        <w:t xml:space="preserve">To verify results, a simple hellogoodbyeworld program </w:t>
+      </w:r>
+      <w:r>
+        <w:rPr/>
+        <w:t>is being written</w:t>
+      </w:r>
+      <w:r>
+        <w:rPr/>
+        <w:t xml:space="preserve">. The idea behind it is that </w:t>
+      </w:r>
+      <w:r>
+        <w:rPr/>
+        <w:t xml:space="preserve">it </w:t>
+      </w:r>
+      <w:r>
+        <w:rPr/>
+        <w:t xml:space="preserve">can </w:t>
+      </w:r>
+      <w:r>
+        <w:rPr/>
+        <w:t xml:space="preserve">be </w:t>
+      </w:r>
+      <w:r>
+        <w:rPr/>
+        <w:t>run and then ProtDev against it. It’ll run a very simple protocol that simply answers back when spoken to.</w:t>
       </w:r>
     </w:p>
     <w:p>
       <w:pPr>
         <w:pStyle w:val="Heading2"/>
+        <w:spacing w:lineRule="auto" w:line="360"/>
         <w:rPr/>
       </w:pPr>
       <w:r>
@@ -670,17 +800,19 @@
     <w:p>
       <w:pPr>
         <w:pStyle w:val="Normal"/>
+        <w:spacing w:lineRule="auto" w:line="360"/>
         <w:rPr/>
       </w:pPr>
       <w:r>
         <w:rPr/>
         <w:tab/>
-        <w:t>The logger has gone through many iterations. The first thing that was implemented was the logger service. This was to better understand some aspects of the problem and to delve directly into C++’s new threading features. The original plan for the logger consisted of having the logs written to using a single thread that sat in a full “log handler”. Each log file object would be passed into whatever component needed it and it would then write to that. The log handler would then loop over each log file and flush its messages to the stream chosen for that log file.</w:t>
-      </w:r>
-    </w:p>
-    <w:p>
-      <w:pPr>
-        <w:pStyle w:val="Normal"/>
+        <w:t>The first thing that was implemented was the logger service. This was to better understand some aspects of the problem and to delve directly into C++’s new threading features. The logger has gone through many iterations. The original plan for the logger consisted of having the logs written to using a single thread that sat in a full “log handler”. Each log file object would be passed into whatever component needed it and it would then write to that. The log handler would then loop over each log file and flush its messages to the stream chosen for that log file.</w:t>
+      </w:r>
+    </w:p>
+    <w:p>
+      <w:pPr>
+        <w:pStyle w:val="Normal"/>
+        <w:spacing w:lineRule="auto" w:line="360"/>
         <w:rPr/>
       </w:pPr>
       <w:r>
@@ -692,6 +824,7 @@
     <w:p>
       <w:pPr>
         <w:pStyle w:val="Normal"/>
+        <w:spacing w:lineRule="auto" w:line="360"/>
         <w:ind w:firstLine="720"/>
         <w:rPr/>
       </w:pPr>
@@ -753,7 +886,47 @@
     </w:p>
     <w:p>
       <w:pPr>
+        <w:pStyle w:val="Normal"/>
+        <w:spacing w:lineRule="auto" w:line="360"/>
+        <w:ind w:firstLine="720"/>
+        <w:rPr>
+          <w:i w:val="false"/>
+          <w:i w:val="false"/>
+          <w:iCs w:val="false"/>
+        </w:rPr>
+      </w:pPr>
+      <w:r>
+        <w:rPr>
+          <w:i w:val="false"/>
+          <w:iCs w:val="false"/>
+          <w:u w:val="none"/>
+        </w:rPr>
+        <w:t>To try saving on global singletons some research was done into the best way of implementing this. Eventually it was discovered how best to use a singleton [</w:t>
+      </w:r>
+      <w:hyperlink r:id="rId6">
+        <w:r>
+          <w:rPr>
+            <w:rStyle w:val="InternetLink"/>
+            <w:i w:val="false"/>
+            <w:iCs w:val="false"/>
+            <w:u w:val="none"/>
+          </w:rPr>
+          <w:t>https://stackoverflow.com/questions/5877779/c-logger-class-without-globals-or-singletons-or-passing-it-to-every-method</w:t>
+        </w:r>
+      </w:hyperlink>
+      <w:r>
+        <w:rPr>
+          <w:i w:val="false"/>
+          <w:iCs w:val="false"/>
+          <w:u w:val="none"/>
+        </w:rPr>
+        <w:t>] that allows us to print to the log whenever, wherever, without having to pass loggers around the entire system.</w:t>
+      </w:r>
+    </w:p>
+    <w:p>
+      <w:pPr>
         <w:pStyle w:val="Heading2"/>
+        <w:spacing w:lineRule="auto" w:line="360"/>
         <w:rPr/>
       </w:pPr>
       <w:r>
@@ -764,6 +937,7 @@
     <w:p>
       <w:pPr>
         <w:pStyle w:val="Normal"/>
+        <w:spacing w:lineRule="auto" w:line="360"/>
         <w:rPr/>
       </w:pPr>
       <w:r>
@@ -771,47 +945,47 @@
         <w:tab/>
         <w:t xml:space="preserve">It was clear from the start that some way of tracking the time would be very important, however due to a </w:t>
       </w:r>
-      <w:bookmarkStart w:id="99" w:name="__UnoMark__43689_2741984178"/>
-      <w:bookmarkStart w:id="100" w:name="__UnoMark__43711_2741984178"/>
-      <w:bookmarkStart w:id="101" w:name="__UnoMark__43691_2741984178"/>
-      <w:bookmarkStart w:id="102" w:name="__UnoMark__43716_2741984178"/>
-      <w:bookmarkStart w:id="103" w:name="__UnoMark__43692_2741984178"/>
-      <w:bookmarkStart w:id="104" w:name="__UnoMark__43723_2741984178"/>
-      <w:bookmarkStart w:id="105" w:name="__UnoMark__43726_2741984178"/>
-      <w:bookmarkStart w:id="106" w:name="__UnoMark__43704_2741984178"/>
-      <w:bookmarkStart w:id="107" w:name="__UnoMark__43724_2741984178"/>
-      <w:bookmarkStart w:id="108" w:name="__UnoMark__43722_2741984178"/>
-      <w:bookmarkStart w:id="109" w:name="__UnoMark__43719_2741984178"/>
-      <w:bookmarkStart w:id="110" w:name="__UnoMark__43727_2741984178"/>
-      <w:bookmarkStart w:id="111" w:name="__UnoMark__43706_2741984178"/>
-      <w:bookmarkStart w:id="112" w:name="__UnoMark__43709_2741984178"/>
-      <w:bookmarkStart w:id="113" w:name="__UnoMark__43698_2741984178"/>
-      <w:bookmarkStart w:id="114" w:name="__UnoMark__43710_2741984178"/>
-      <w:bookmarkStart w:id="115" w:name="__UnoMark__43713_2741984178"/>
-      <w:bookmarkStart w:id="116" w:name="__UnoMark__43714_2741984178"/>
-      <w:bookmarkStart w:id="117" w:name="__UnoMark__43715_2741984178"/>
-      <w:bookmarkStart w:id="118" w:name="__UnoMark__43717_2741984178"/>
-      <w:bookmarkStart w:id="119" w:name="__UnoMark__43697_2741984178"/>
-      <w:bookmarkStart w:id="120" w:name="__UnoMark__43720_2741984178"/>
-      <w:bookmarkStart w:id="121" w:name="__UnoMark__43694_2741984178"/>
-      <w:bookmarkStart w:id="122" w:name="__UnoMark__43705_2741984178"/>
-      <w:bookmarkStart w:id="123" w:name="__UnoMark__43690_2741984178"/>
-      <w:bookmarkStart w:id="124" w:name="__UnoMark__43693_2741984178"/>
-      <w:bookmarkStart w:id="125" w:name="__UnoMark__43712_2741984178"/>
-      <w:bookmarkStart w:id="126" w:name="__UnoMark__43696_2741984178"/>
-      <w:bookmarkStart w:id="127" w:name="__UnoMark__43703_2741984178"/>
-      <w:bookmarkStart w:id="128" w:name="__UnoMark__43701_2741984178"/>
-      <w:bookmarkStart w:id="129" w:name="__UnoMark__43700_2741984178"/>
-      <w:bookmarkStart w:id="130" w:name="__UnoMark__43721_2741984178"/>
-      <w:bookmarkStart w:id="131" w:name="__UnoMark__43702_2741984178"/>
-      <w:bookmarkStart w:id="132" w:name="__UnoMark__43699_2741984178"/>
-      <w:bookmarkStart w:id="133" w:name="__UnoMark__43708_2741984178"/>
-      <w:bookmarkStart w:id="134" w:name="__UnoMark__43725_2741984178"/>
-      <w:bookmarkStart w:id="135" w:name="__UnoMark__43718_2741984178"/>
-      <w:bookmarkStart w:id="136" w:name="__UnoMark__43695_2741984178"/>
-      <w:bookmarkStart w:id="137" w:name="__UnoMark__43688_2741984178"/>
-      <w:bookmarkStart w:id="138" w:name="__UnoMark__43687_2741984178"/>
-      <w:bookmarkStart w:id="139" w:name="__UnoMark__43707_2741984178"/>
+      <w:bookmarkStart w:id="99" w:name="__UnoMark__43698_2741984178"/>
+      <w:bookmarkStart w:id="100" w:name="__UnoMark__43689_2741984178"/>
+      <w:bookmarkStart w:id="101" w:name="__UnoMark__43717_2741984178"/>
+      <w:bookmarkStart w:id="102" w:name="__UnoMark__43715_2741984178"/>
+      <w:bookmarkStart w:id="103" w:name="__UnoMark__43714_2741984178"/>
+      <w:bookmarkStart w:id="104" w:name="__UnoMark__43696_2741984178"/>
+      <w:bookmarkStart w:id="105" w:name="__UnoMark__43713_2741984178"/>
+      <w:bookmarkStart w:id="106" w:name="__UnoMark__43710_2741984178"/>
+      <w:bookmarkStart w:id="107" w:name="__UnoMark__43712_2741984178"/>
+      <w:bookmarkStart w:id="108" w:name="__UnoMark__43709_2741984178"/>
+      <w:bookmarkStart w:id="109" w:name="__UnoMark__43706_2741984178"/>
+      <w:bookmarkStart w:id="110" w:name="__UnoMark__43691_2741984178"/>
+      <w:bookmarkStart w:id="111" w:name="__UnoMark__43711_2741984178"/>
+      <w:bookmarkStart w:id="112" w:name="__UnoMark__43727_2741984178"/>
+      <w:bookmarkStart w:id="113" w:name="__UnoMark__43716_2741984178"/>
+      <w:bookmarkStart w:id="114" w:name="__UnoMark__43723_2741984178"/>
+      <w:bookmarkStart w:id="115" w:name="__UnoMark__43726_2741984178"/>
+      <w:bookmarkStart w:id="116" w:name="__UnoMark__43704_2741984178"/>
+      <w:bookmarkStart w:id="117" w:name="__UnoMark__43724_2741984178"/>
+      <w:bookmarkStart w:id="118" w:name="__UnoMark__43722_2741984178"/>
+      <w:bookmarkStart w:id="119" w:name="__UnoMark__43719_2741984178"/>
+      <w:bookmarkStart w:id="120" w:name="__UnoMark__43688_2741984178"/>
+      <w:bookmarkStart w:id="121" w:name="__UnoMark__43721_2741984178"/>
+      <w:bookmarkStart w:id="122" w:name="__UnoMark__43720_2741984178"/>
+      <w:bookmarkStart w:id="123" w:name="__UnoMark__43697_2741984178"/>
+      <w:bookmarkStart w:id="124" w:name="__UnoMark__43707_2741984178"/>
+      <w:bookmarkStart w:id="125" w:name="__UnoMark__43687_2741984178"/>
+      <w:bookmarkStart w:id="126" w:name="__UnoMark__43692_2741984178"/>
+      <w:bookmarkStart w:id="127" w:name="__UnoMark__43695_2741984178"/>
+      <w:bookmarkStart w:id="128" w:name="__UnoMark__43718_2741984178"/>
+      <w:bookmarkStart w:id="129" w:name="__UnoMark__43725_2741984178"/>
+      <w:bookmarkStart w:id="130" w:name="__UnoMark__43705_2741984178"/>
+      <w:bookmarkStart w:id="131" w:name="__UnoMark__43694_2741984178"/>
+      <w:bookmarkStart w:id="132" w:name="__UnoMark__43708_2741984178"/>
+      <w:bookmarkStart w:id="133" w:name="__UnoMark__43690_2741984178"/>
+      <w:bookmarkStart w:id="134" w:name="__UnoMark__43693_2741984178"/>
+      <w:bookmarkStart w:id="135" w:name="__UnoMark__43703_2741984178"/>
+      <w:bookmarkStart w:id="136" w:name="__UnoMark__43701_2741984178"/>
+      <w:bookmarkStart w:id="137" w:name="__UnoMark__43700_2741984178"/>
+      <w:bookmarkStart w:id="138" w:name="__UnoMark__43702_2741984178"/>
+      <w:bookmarkStart w:id="139" w:name="__UnoMark__43699_2741984178"/>
       <w:bookmarkEnd w:id="99"/>
       <w:bookmarkEnd w:id="100"/>
       <w:bookmarkEnd w:id="101"/>
@@ -861,6 +1035,7 @@
     <w:p>
       <w:pPr>
         <w:pStyle w:val="Normal"/>
+        <w:spacing w:lineRule="auto" w:line="360"/>
         <w:rPr/>
       </w:pPr>
       <w:r>
@@ -884,92 +1059,41 @@
       <w:r>
         <w:rPr/>
         <w:t>Std::chrono was not used as it works better when the time does not need to be outputted into any sort of string format.</w:t>
+        <w:tab/>
       </w:r>
     </w:p>
     <w:p>
       <w:pPr>
         <w:pStyle w:val="Heading2"/>
-        <w:rPr/>
-      </w:pPr>
-      <w:r>
-        <w:rPr/>
-        <w:t>API</w:t>
-      </w:r>
-    </w:p>
-    <w:p>
-      <w:pPr>
-        <w:pStyle w:val="Normal"/>
+        <w:spacing w:lineRule="auto" w:line="360"/>
+        <w:rPr/>
+      </w:pPr>
+      <w:r>
+        <w:rPr/>
+        <w:t>Plugin Architecture</w:t>
+      </w:r>
+    </w:p>
+    <w:p>
+      <w:pPr>
+        <w:pStyle w:val="Normal"/>
+        <w:spacing w:lineRule="auto" w:line="360"/>
         <w:rPr/>
       </w:pPr>
       <w:r>
         <w:rPr/>
         <w:tab/>
-        <w:t xml:space="preserve">The API was one of the harder parts of the program as it was using technologies more foreign concepts than previously dealt with. It also required a lot of third-party libraries to make work; both in the API itself and in the communication using Google’s protobuf technology. </w:t>
-      </w:r>
-      <w:bookmarkStart w:id="140" w:name="__UnoMark__28139_772564559"/>
-      <w:bookmarkEnd w:id="140"/>
-    </w:p>
-    <w:p>
-      <w:pPr>
-        <w:pStyle w:val="Normal"/>
+        <w:t>Plugins are a major feature of the project. As such it is very important that the loader is robust, well tested and easy to use.</w:t>
+      </w:r>
+    </w:p>
+    <w:p>
+      <w:pPr>
+        <w:pStyle w:val="Normal"/>
+        <w:spacing w:lineRule="auto" w:line="360"/>
         <w:rPr/>
       </w:pPr>
       <w:r>
         <w:rPr/>
         <w:tab/>
-        <w:t>The first step was in figuring out the best way to package the required libraries or potentially to just distribute them with the software itself (to make building easier later on).</w:t>
-      </w:r>
-    </w:p>
-    <w:p>
-      <w:pPr>
-        <w:pStyle w:val="Normal"/>
-        <w:rPr/>
-      </w:pPr>
-      <w:r>
-        <w:rPr/>
-        <w:tab/>
-        <w:t>GRPC can be included as a part of the source in the “otherLibraries” directory which, with some tinkering, can handle it’s protobuf dependency too.</w:t>
-      </w:r>
-    </w:p>
-    <w:p>
-      <w:pPr>
-        <w:pStyle w:val="Normal"/>
-        <w:rPr/>
-      </w:pPr>
-      <w:r>
-        <w:rPr/>
-        <w:tab/>
-        <w:t>The next issue was using protobuf to generate classes based on the protobuf format that will be used to request information through gRPC and then integrating those source files into my own source tree.</w:t>
-        <w:tab/>
-      </w:r>
-    </w:p>
-    <w:p>
-      <w:pPr>
-        <w:pStyle w:val="Heading2"/>
-        <w:rPr/>
-      </w:pPr>
-      <w:r>
-        <w:rPr/>
-        <w:t>Plugin Architecture</w:t>
-      </w:r>
-    </w:p>
-    <w:p>
-      <w:pPr>
-        <w:pStyle w:val="Normal"/>
-        <w:rPr/>
-      </w:pPr>
-      <w:r>
-        <w:rPr/>
-        <w:t>Plugins are a major feature of the project. As such it is very important that the loader is robust, well tested and easy to use.</w:t>
-      </w:r>
-    </w:p>
-    <w:p>
-      <w:pPr>
-        <w:pStyle w:val="Normal"/>
-        <w:rPr/>
-      </w:pPr>
-      <w:r>
-        <w:rPr/>
         <w:t xml:space="preserve">When performing the original legwork, in the form of isolated “spikes” (self-contained programs that were used for testing) that were used to verify that different parts of the software were at all possible or simply to see how new libraries work, tests were done using the </w:t>
       </w:r>
       <w:r>
@@ -987,16 +1111,19 @@
     <w:p>
       <w:pPr>
         <w:pStyle w:val="Normal"/>
-        <w:rPr/>
-      </w:pPr>
-      <w:r>
-        <w:rPr/>
-        <w:t>So instead the boost.dll library was used as a robust and portable way of dynamically loading shared objects into the program. The caveat with this rested with boost not being totally compliant with C++1x, especially relating to shared and unique pointers, having to use the boost variants as opposed to the C++ ones.</w:t>
-      </w:r>
-    </w:p>
-    <w:p>
-      <w:pPr>
-        <w:pStyle w:val="Normal"/>
+        <w:spacing w:lineRule="auto" w:line="360"/>
+        <w:rPr/>
+      </w:pPr>
+      <w:r>
+        <w:rPr/>
+        <w:tab/>
+        <w:t>So, instead the boost.dll library was used as a robust and portable way of dynamically loading shared objects into the program. The caveat with this rested with boost not being totally compliant with C++1x, especially relating to shared and unique pointers, having to use the boost variants as opposed to the C++ ones.</w:t>
+      </w:r>
+    </w:p>
+    <w:p>
+      <w:pPr>
+        <w:pStyle w:val="Normal"/>
+        <w:spacing w:lineRule="auto" w:line="360"/>
         <w:rPr/>
       </w:pPr>
       <w:r>
@@ -1038,14 +1165,16 @@
     <w:p>
       <w:pPr>
         <w:pStyle w:val="Normal"/>
-        <w:rPr/>
-      </w:pPr>
-      <w:r>
-        <w:rPr/>
+        <w:spacing w:lineRule="auto" w:line="360"/>
+        <w:rPr/>
+      </w:pPr>
+      <w:r>
+        <w:rPr/>
+        <w:tab/>
         <w:t>However, using one of the contructors of the shared_ptr we move the boost::shared_ptr into a std::shared_ptr and vice-versa. While this may add an extra step when switching between libraries, it will certainly help with keeping things more uniform and, more importantly, standard within the softwar</w:t>
       </w:r>
-      <w:bookmarkStart w:id="141" w:name="__UnoMark__13518_3288225684"/>
-      <w:bookmarkEnd w:id="141"/>
+      <w:bookmarkStart w:id="140" w:name="__UnoMark__13518_3288225684"/>
+      <w:bookmarkEnd w:id="140"/>
       <w:r>
         <w:rPr/>
         <w:t>e.</w:t>
@@ -1054,13 +1183,15 @@
     <w:p>
       <w:pPr>
         <w:pStyle w:val="Normal"/>
-        <w:rPr/>
-      </w:pPr>
-      <w:r>
-        <w:rPr/>
+        <w:spacing w:lineRule="auto" w:line="360"/>
+        <w:rPr/>
+      </w:pPr>
+      <w:r>
+        <w:rPr/>
+        <w:tab/>
         <w:t>Boost came with its own complications. Especially regarding C++ standards. Due to the genuine requirement to use the latest and greatest parts of the C++ standard, the packaged boost libraries needed to be rebuilt to make use of this new standrd and to actually build correctly. This was, eventually, successful by passing “cxxstd=17” to the “./b2” command upon building [</w:t>
       </w:r>
-      <w:hyperlink r:id="rId5">
+      <w:hyperlink r:id="rId7">
         <w:r>
           <w:rPr>
             <w:rStyle w:val="InternetLink"/>
@@ -1076,26 +1207,112 @@
     <w:p>
       <w:pPr>
         <w:pStyle w:val="Normal"/>
-        <w:rPr/>
-      </w:pPr>
-      <w:r>
-        <w:rPr/>
-        <w:t>This caused many of the boost libraries already present to break and cause dependency issues throughout the PC the proejct is being develped on. Eventually resolved only by removing the offending, newly built, packages. Re-installing boost through the package manager. Then rebuilding the special version of boost needed to build the project and then retargeting the CMake module to pick up the correct version of the libraries for building against the project.</w:t>
+        <w:spacing w:lineRule="auto" w:line="360"/>
+        <w:rPr/>
+      </w:pPr>
+      <w:r>
+        <w:rPr/>
+        <w:tab/>
+        <w:t xml:space="preserve">This caused many of the boost libraries already present to break and cause dependency issues </w:t>
+      </w:r>
+      <w:r>
+        <w:rPr/>
+        <w:t xml:space="preserve">on the </w:t>
+      </w:r>
+      <w:r>
+        <w:rPr/>
+        <w:t xml:space="preserve">PC the </w:t>
+      </w:r>
+      <w:r>
+        <w:rPr/>
+        <w:t>project</w:t>
+      </w:r>
+      <w:r>
+        <w:rPr/>
+        <w:t xml:space="preserve"> is being develped on. </w:t>
+      </w:r>
+      <w:r>
+        <w:rPr/>
+        <w:t>It was e</w:t>
+      </w:r>
+      <w:r>
+        <w:rPr/>
+        <w:t>ventually resolved only by removing the offending, newly built, packages. Re-installing boost through the package manager. Then rebuilding the special version of boost needed to build the project and then retargeting the CMake module to pick up the correct version of the libraries for building against the project.</w:t>
+      </w:r>
+    </w:p>
+    <w:p>
+      <w:pPr>
+        <w:pStyle w:val="Normal"/>
+        <w:spacing w:lineRule="auto" w:line="360"/>
+        <w:rPr/>
+      </w:pPr>
+      <w:r>
+        <w:rPr/>
+        <w:tab/>
+      </w:r>
+      <w:r>
+        <w:rPr/>
+        <w:t>Once a stage</w:t>
+      </w:r>
+      <w:bookmarkStart w:id="141" w:name="__UnoMark__1528_187331834"/>
+      <w:bookmarkStart w:id="142" w:name="__UnoMark__1527_187331834"/>
+      <w:bookmarkStart w:id="143" w:name="__UnoMark__1526_187331834"/>
+      <w:bookmarkEnd w:id="141"/>
+      <w:bookmarkEnd w:id="142"/>
+      <w:bookmarkEnd w:id="143"/>
+      <w:r>
+        <w:rPr/>
+        <w:t xml:space="preserve"> was reached where it made sense to perform a build, several</w:t>
+      </w:r>
+      <w:bookmarkStart w:id="144" w:name="__UnoMark__1612_187331834"/>
+      <w:bookmarkEnd w:id="144"/>
+      <w:r>
+        <w:rPr/>
+        <w:t xml:space="preserve"> </w:t>
+      </w:r>
+      <w:bookmarkStart w:id="145" w:name="__UnoMark__1613_187331834"/>
+      <w:bookmarkEnd w:id="145"/>
+      <w:r>
+        <w:rPr/>
+        <w:t>template issues were thrown up. Issues arose around what is returend by the import alias function. The sharedMap_t&lt;&gt; was changed severalt imes to reflect changes along with the import_alias function. However, after countless configurations, it was discovered that the template of the import alias should contain only what the factory method itself returns and not other types (such as the boost/std::function in the import template). Areas that contained too many types in templates were also discovered.</w:t>
+      </w:r>
+    </w:p>
+    <w:p>
+      <w:pPr>
+        <w:pStyle w:val="Normal"/>
+        <w:spacing w:lineRule="auto" w:line="360"/>
+        <w:rPr/>
+      </w:pPr>
+      <w:r>
+        <w:rPr/>
+        <w:tab/>
+      </w:r>
+      <w:r>
+        <w:rPr/>
+        <w:t>Eventually a build was performed and was successful, however it required rethinking many approaches to the templating in the segment.</w:t>
       </w:r>
     </w:p>
     <w:p>
       <w:pPr>
         <w:pStyle w:val="Heading2"/>
-        <w:rPr/>
-      </w:pPr>
-      <w:r>
-        <w:rPr/>
-        <w:t>Per Library README</w:t>
-      </w:r>
-    </w:p>
-    <w:p>
-      <w:pPr>
-        <w:pStyle w:val="Normal"/>
+        <w:spacing w:lineRule="auto" w:line="360"/>
+        <w:rPr/>
+      </w:pPr>
+      <w:r>
+        <w:rPr/>
+        <w:t>Per Library README.</w:t>
+      </w:r>
+      <w:r>
+        <w:rPr/>
+        <w:t>md</w:t>
+      </w:r>
+      <w:bookmarkStart w:id="146" w:name="__UnoMark__5520_187331834"/>
+      <w:bookmarkEnd w:id="146"/>
+    </w:p>
+    <w:p>
+      <w:pPr>
+        <w:pStyle w:val="Normal"/>
+        <w:spacing w:lineRule="auto" w:line="360"/>
         <w:rPr/>
       </w:pPr>
       <w:r>
@@ -1107,6 +1324,7 @@
     <w:p>
       <w:pPr>
         <w:pStyle w:val="Normal"/>
+        <w:spacing w:lineRule="auto" w:line="360"/>
         <w:rPr/>
       </w:pPr>
       <w:r>
@@ -1122,6 +1340,7 @@
           <w:ilvl w:val="0"/>
           <w:numId w:val="1"/>
         </w:numPr>
+        <w:spacing w:lineRule="auto" w:line="360"/>
         <w:rPr/>
       </w:pPr>
       <w:r>
@@ -1136,6 +1355,7 @@
           <w:ilvl w:val="0"/>
           <w:numId w:val="1"/>
         </w:numPr>
+        <w:spacing w:lineRule="auto" w:line="360"/>
         <w:rPr/>
       </w:pPr>
       <w:r>
@@ -1150,6 +1370,7 @@
           <w:ilvl w:val="0"/>
           <w:numId w:val="1"/>
         </w:numPr>
+        <w:spacing w:lineRule="auto" w:line="360"/>
         <w:rPr/>
       </w:pPr>
       <w:r>
@@ -1164,6 +1385,7 @@
           <w:ilvl w:val="0"/>
           <w:numId w:val="1"/>
         </w:numPr>
+        <w:spacing w:lineRule="auto" w:line="360"/>
         <w:rPr/>
       </w:pPr>
       <w:r>
@@ -1174,6 +1396,7 @@
     <w:p>
       <w:pPr>
         <w:pStyle w:val="Normal"/>
+        <w:spacing w:lineRule="auto" w:line="360"/>
         <w:rPr/>
       </w:pPr>
       <w:r>
@@ -1184,73 +1407,69 @@
     <w:p>
       <w:pPr>
         <w:pStyle w:val="Heading2"/>
+        <w:spacing w:lineRule="auto" w:line="360"/>
         <w:rPr/>
       </w:pPr>
       <w:r>
         <w:rPr/>
         <w:t>Parsing Complications</w:t>
       </w:r>
-      <w:bookmarkStart w:id="142" w:name="__UnoMark__100513_641238142"/>
-      <w:bookmarkStart w:id="143" w:name="__UnoMark__100512_641238142"/>
-      <w:bookmarkStart w:id="144" w:name="__UnoMark__100514_641238142"/>
-      <w:bookmarkStart w:id="145" w:name="__UnoMark__100511_641238142"/>
-      <w:bookmarkStart w:id="146" w:name="__UnoMark__100510_641238142"/>
-      <w:bookmarkStart w:id="147" w:name="__UnoMark__100508_641238142"/>
-      <w:bookmarkStart w:id="148" w:name="__UnoMark__100501_641238142"/>
-      <w:bookmarkStart w:id="149" w:name="__UnoMark__100507_641238142"/>
-      <w:bookmarkStart w:id="150" w:name="__UnoMark__100506_641238142"/>
-      <w:bookmarkStart w:id="151" w:name="__UnoMark__100505_641238142"/>
-      <w:bookmarkStart w:id="152" w:name="__UnoMark__100504_641238142"/>
-      <w:bookmarkStart w:id="153" w:name="__UnoMark__100502_641238142"/>
-      <w:bookmarkStart w:id="154" w:name="__UnoMark__100503_641238142"/>
-      <w:bookmarkStart w:id="155" w:name="__UnoMark__100580_641238142"/>
-      <w:bookmarkStart w:id="156" w:name="__UnoMark__100517_641238142"/>
-      <w:bookmarkStart w:id="157" w:name="__UnoMark__100535_641238142"/>
-      <w:bookmarkStart w:id="158" w:name="__UnoMark__105474_641238142"/>
-      <w:bookmarkStart w:id="159" w:name="__UnoMark__100534_641238142"/>
-      <w:bookmarkStart w:id="160" w:name="__UnoMark__100530_641238142"/>
-      <w:bookmarkStart w:id="161" w:name="__UnoMark__100526_641238142"/>
-      <w:bookmarkStart w:id="162" w:name="__UnoMark__100525_641238142"/>
-      <w:bookmarkStart w:id="163" w:name="__UnoMark__100523_641238142"/>
-      <w:bookmarkStart w:id="164" w:name="__UnoMark__100522_641238142"/>
-      <w:bookmarkStart w:id="165" w:name="__UnoMark__100520_641238142"/>
-      <w:bookmarkStart w:id="166" w:name="__UnoMark__100519_641238142"/>
-      <w:bookmarkStart w:id="167" w:name="__UnoMark__100518_641238142"/>
-      <w:bookmarkStart w:id="168" w:name="__UnoMark__100588_641238142"/>
-      <w:bookmarkStart w:id="169" w:name="__UnoMark__100524_641238142"/>
-      <w:bookmarkStart w:id="170" w:name="__UnoMark__100529_641238142"/>
-      <w:bookmarkStart w:id="171" w:name="__UnoMark__100532_641238142"/>
-      <w:bookmarkStart w:id="172" w:name="__UnoMark__100570_641238142"/>
-      <w:bookmarkStart w:id="173" w:name="__UnoMark__100573_641238142"/>
-      <w:bookmarkStart w:id="174" w:name="__UnoMark__100568_641238142"/>
-      <w:bookmarkStart w:id="175" w:name="__UnoMark__100567_641238142"/>
-      <w:bookmarkStart w:id="176" w:name="__UnoMark__100566_641238142"/>
-      <w:bookmarkStart w:id="177" w:name="__UnoMark__100565_641238142"/>
-      <w:bookmarkStart w:id="178" w:name="__UnoMark__100558_641238142"/>
-      <w:bookmarkStart w:id="179" w:name="__UnoMark__100554_641238142"/>
-      <w:bookmarkStart w:id="180" w:name="__UnoMark__100536_641238142"/>
-      <w:bookmarkStart w:id="181" w:name="__UnoMark__100543_641238142"/>
-      <w:bookmarkStart w:id="182" w:name="__UnoMark__100538_641238142"/>
-      <w:bookmarkStart w:id="183" w:name="__UnoMark__100537_641238142"/>
-      <w:bookmarkStart w:id="184" w:name="__UnoMark__100579_641238142"/>
-      <w:bookmarkStart w:id="185" w:name="__UnoMark__100531_641238142"/>
-      <w:bookmarkStart w:id="186" w:name="__UnoMark__105473_641238142"/>
-      <w:bookmarkStart w:id="187" w:name="__UnoMark__104973_641238142"/>
-      <w:bookmarkStart w:id="188" w:name="__UnoMark__104955_641238142"/>
-      <w:bookmarkStart w:id="189" w:name="__UnoMark__104952_641238142"/>
-      <w:bookmarkStart w:id="190" w:name="__UnoMark__104944_641238142"/>
-      <w:bookmarkStart w:id="191" w:name="__UnoMark__104929_641238142"/>
-      <w:bookmarkStart w:id="192" w:name="__UnoMark__100591_641238142"/>
-      <w:bookmarkStart w:id="193" w:name="__UnoMark__100590_641238142"/>
-      <w:bookmarkStart w:id="194" w:name="__UnoMark__100582_641238142"/>
-      <w:bookmarkStart w:id="195" w:name="__UnoMark__100516_641238142"/>
-      <w:bookmarkStart w:id="196" w:name="__UnoMark__100593_641238142"/>
-      <w:bookmarkStart w:id="197" w:name="__UnoMark__100528_641238142"/>
-      <w:bookmarkEnd w:id="142"/>
-      <w:bookmarkEnd w:id="143"/>
-      <w:bookmarkEnd w:id="144"/>
-      <w:bookmarkEnd w:id="145"/>
-      <w:bookmarkEnd w:id="146"/>
+      <w:bookmarkStart w:id="147" w:name="__UnoMark__100510_641238142"/>
+      <w:bookmarkStart w:id="148" w:name="__UnoMark__100517_641238142"/>
+      <w:bookmarkStart w:id="149" w:name="__UnoMark__100535_641238142"/>
+      <w:bookmarkStart w:id="150" w:name="__UnoMark__105474_641238142"/>
+      <w:bookmarkStart w:id="151" w:name="__UnoMark__100534_641238142"/>
+      <w:bookmarkStart w:id="152" w:name="__UnoMark__100530_641238142"/>
+      <w:bookmarkStart w:id="153" w:name="__UnoMark__100526_641238142"/>
+      <w:bookmarkStart w:id="154" w:name="__UnoMark__100525_641238142"/>
+      <w:bookmarkStart w:id="155" w:name="__UnoMark__100523_641238142"/>
+      <w:bookmarkStart w:id="156" w:name="__UnoMark__100522_641238142"/>
+      <w:bookmarkStart w:id="157" w:name="__UnoMark__100520_641238142"/>
+      <w:bookmarkStart w:id="158" w:name="__UnoMark__100524_641238142"/>
+      <w:bookmarkStart w:id="159" w:name="__UnoMark__100518_641238142"/>
+      <w:bookmarkStart w:id="160" w:name="__UnoMark__100588_641238142"/>
+      <w:bookmarkStart w:id="161" w:name="__UnoMark__100570_641238142"/>
+      <w:bookmarkStart w:id="162" w:name="__UnoMark__100519_641238142"/>
+      <w:bookmarkStart w:id="163" w:name="__UnoMark__100579_641238142"/>
+      <w:bookmarkStart w:id="164" w:name="__UnoMark__100512_641238142"/>
+      <w:bookmarkStart w:id="165" w:name="__UnoMark__100511_641238142"/>
+      <w:bookmarkStart w:id="166" w:name="__UnoMark__100508_641238142"/>
+      <w:bookmarkStart w:id="167" w:name="__UnoMark__100501_641238142"/>
+      <w:bookmarkStart w:id="168" w:name="__UnoMark__100507_641238142"/>
+      <w:bookmarkStart w:id="169" w:name="__UnoMark__100506_641238142"/>
+      <w:bookmarkStart w:id="170" w:name="__UnoMark__100505_641238142"/>
+      <w:bookmarkStart w:id="171" w:name="__UnoMark__100504_641238142"/>
+      <w:bookmarkStart w:id="172" w:name="__UnoMark__100502_641238142"/>
+      <w:bookmarkStart w:id="173" w:name="__UnoMark__100503_641238142"/>
+      <w:bookmarkStart w:id="174" w:name="__UnoMark__100580_641238142"/>
+      <w:bookmarkStart w:id="175" w:name="__UnoMark__100514_641238142"/>
+      <w:bookmarkStart w:id="176" w:name="__UnoMark__100531_641238142"/>
+      <w:bookmarkStart w:id="177" w:name="__UnoMark__100529_641238142"/>
+      <w:bookmarkStart w:id="178" w:name="__UnoMark__100528_641238142"/>
+      <w:bookmarkStart w:id="179" w:name="__UnoMark__100593_641238142"/>
+      <w:bookmarkStart w:id="180" w:name="__UnoMark__100516_641238142"/>
+      <w:bookmarkStart w:id="181" w:name="__UnoMark__100582_641238142"/>
+      <w:bookmarkStart w:id="182" w:name="__UnoMark__100590_641238142"/>
+      <w:bookmarkStart w:id="183" w:name="__UnoMark__100591_641238142"/>
+      <w:bookmarkStart w:id="184" w:name="__UnoMark__104929_641238142"/>
+      <w:bookmarkStart w:id="185" w:name="__UnoMark__104944_641238142"/>
+      <w:bookmarkStart w:id="186" w:name="__UnoMark__104952_641238142"/>
+      <w:bookmarkStart w:id="187" w:name="__UnoMark__104955_641238142"/>
+      <w:bookmarkStart w:id="188" w:name="__UnoMark__104973_641238142"/>
+      <w:bookmarkStart w:id="189" w:name="__UnoMark__100568_641238142"/>
+      <w:bookmarkStart w:id="190" w:name="__UnoMark__105473_641238142"/>
+      <w:bookmarkStart w:id="191" w:name="__UnoMark__100513_641238142"/>
+      <w:bookmarkStart w:id="192" w:name="__UnoMark__100532_641238142"/>
+      <w:bookmarkStart w:id="193" w:name="__UnoMark__100573_641238142"/>
+      <w:bookmarkStart w:id="194" w:name="__UnoMark__100567_641238142"/>
+      <w:bookmarkStart w:id="195" w:name="__UnoMark__100566_641238142"/>
+      <w:bookmarkStart w:id="196" w:name="__UnoMark__100565_641238142"/>
+      <w:bookmarkStart w:id="197" w:name="__UnoMark__100558_641238142"/>
+      <w:bookmarkStart w:id="198" w:name="__UnoMark__100554_641238142"/>
+      <w:bookmarkStart w:id="199" w:name="__UnoMark__100536_641238142"/>
+      <w:bookmarkStart w:id="200" w:name="__UnoMark__100543_641238142"/>
+      <w:bookmarkStart w:id="201" w:name="__UnoMark__100538_641238142"/>
+      <w:bookmarkStart w:id="202" w:name="__UnoMark__100537_641238142"/>
       <w:bookmarkEnd w:id="147"/>
       <w:bookmarkEnd w:id="148"/>
       <w:bookmarkEnd w:id="149"/>
@@ -1302,10 +1521,16 @@
       <w:bookmarkEnd w:id="195"/>
       <w:bookmarkEnd w:id="196"/>
       <w:bookmarkEnd w:id="197"/>
-    </w:p>
-    <w:p>
-      <w:pPr>
-        <w:pStyle w:val="Normal"/>
+      <w:bookmarkEnd w:id="198"/>
+      <w:bookmarkEnd w:id="199"/>
+      <w:bookmarkEnd w:id="200"/>
+      <w:bookmarkEnd w:id="201"/>
+      <w:bookmarkEnd w:id="202"/>
+    </w:p>
+    <w:p>
+      <w:pPr>
+        <w:pStyle w:val="Normal"/>
+        <w:spacing w:lineRule="auto" w:line="360"/>
         <w:ind w:firstLine="720"/>
         <w:rPr/>
       </w:pPr>
@@ -1313,7 +1538,7 @@
         <w:rPr/>
         <w:t>After many false starts on attempting to creating a lexer/parser It was realised that that was beyond the scope of the project and not beneficial. After some research, the header-only library rapidxml was discovered. [</w:t>
       </w:r>
-      <w:hyperlink r:id="rId6">
+      <w:hyperlink r:id="rId8">
         <w:r>
           <w:rPr>
             <w:rStyle w:val="InternetLink"/>
@@ -1329,17 +1554,43 @@
     <w:p>
       <w:pPr>
         <w:pStyle w:val="Normal"/>
+        <w:spacing w:lineRule="auto" w:line="360"/>
         <w:ind w:firstLine="720"/>
         <w:rPr/>
       </w:pPr>
       <w:r>
         <w:rPr/>
-        <w:t>After time in a seperate project understanding rapidXML and how it works, it was decided that it would be best to abstract the calls to rapidXML out to another class. While this is required for the purposes of unit testing and mocking, it also provides a platform that allows the parser to be swapped out at a later date withotu ahving to change the code in the gubbins of the project.</w:t>
-      </w:r>
-    </w:p>
-    <w:p>
-      <w:pPr>
-        <w:pStyle w:val="Normal"/>
+        <w:t xml:space="preserve">After time in a seperate </w:t>
+      </w:r>
+      <w:r>
+        <w:rPr/>
+        <w:t xml:space="preserve">spike </w:t>
+      </w:r>
+      <w:r>
+        <w:rPr/>
+        <w:t>understanding rapidXML and how it works, it was decided that it would be best to abstract the calls to rapidXML out to another class. While this is required for the purposes of unit testing and mocking, it also provides a platform that allows the parser to be swapped out at a later date withou</w:t>
+      </w:r>
+      <w:r>
+        <w:rPr/>
+        <w:t>t</w:t>
+      </w:r>
+      <w:r>
+        <w:rPr/>
+        <w:t xml:space="preserve"> </w:t>
+      </w:r>
+      <w:r>
+        <w:rPr/>
+        <w:t>h</w:t>
+      </w:r>
+      <w:r>
+        <w:rPr/>
+        <w:t>aving to change the code in the gubbins of the project.</w:t>
+      </w:r>
+    </w:p>
+    <w:p>
+      <w:pPr>
+        <w:pStyle w:val="Normal"/>
+        <w:spacing w:lineRule="auto" w:line="360"/>
         <w:ind w:firstLine="720"/>
         <w:rPr/>
       </w:pPr>
@@ -1380,18 +1631,24 @@
     <w:p>
       <w:pPr>
         <w:pStyle w:val="Normal"/>
+        <w:spacing w:lineRule="auto" w:line="360"/>
         <w:ind w:hanging="0"/>
         <w:rPr/>
       </w:pPr>
       <w:r>
         <w:rPr/>
         <w:tab/>
-        <w:t>While developing, it was decided that the depth of the node that is selected would be controlled via a “queue”. However testing showed that that was totally wrong and it should have been a stack, a matter of Freudian Slip.</w:t>
+        <w:t xml:space="preserve">While developing, it was decided that the depth of the node that is selected would be controlled via a “queue”. However testing showed that that was totally wrong and it should have been a stack, a </w:t>
+      </w:r>
+      <w:r>
+        <w:rPr/>
+        <w:t>simple fredian slip as opposed to a genuinly faulty design.</w:t>
       </w:r>
     </w:p>
     <w:p>
       <w:pPr>
         <w:pStyle w:val="Heading2"/>
+        <w:spacing w:lineRule="auto" w:line="360"/>
         <w:rPr/>
       </w:pPr>
       <w:r>
@@ -1402,6 +1659,7 @@
     <w:p>
       <w:pPr>
         <w:pStyle w:val="Normal"/>
+        <w:spacing w:lineRule="auto" w:line="360"/>
         <w:rPr/>
       </w:pPr>
       <w:r>
@@ -1420,6 +1678,7 @@
     <w:p>
       <w:pPr>
         <w:pStyle w:val="Normal"/>
+        <w:spacing w:lineRule="auto" w:line="360"/>
         <w:rPr/>
       </w:pPr>
       <w:r>
@@ -1430,8 +1689,8 @@
         <w:tab/>
         <w:t>Te</w:t>
       </w:r>
-      <w:bookmarkStart w:id="198" w:name="__UnoMark__1881_900829988"/>
-      <w:bookmarkEnd w:id="198"/>
+      <w:bookmarkStart w:id="203" w:name="__UnoMark__1881_900829988"/>
+      <w:bookmarkEnd w:id="203"/>
       <w:r>
         <w:rPr>
           <w:i w:val="false"/>
@@ -1439,8 +1698,8 @@
         </w:rPr>
         <w:t>st threads will actually send the data using the specified communication using the created protocol and run for a certain period or until the</w:t>
       </w:r>
-      <w:bookmarkStart w:id="199" w:name="__UnoMark__2479_900829988"/>
-      <w:bookmarkEnd w:id="199"/>
+      <w:bookmarkStart w:id="204" w:name="__UnoMark__2479_900829988"/>
+      <w:bookmarkEnd w:id="204"/>
       <w:r>
         <w:rPr>
           <w:i w:val="false"/>
@@ -1448,8 +1707,8 @@
         </w:rPr>
         <w:t>y’re cancelled/killed. Each test thread handles its</w:t>
       </w:r>
-      <w:bookmarkStart w:id="200" w:name="__UnoMark__2648_900829988"/>
-      <w:bookmarkEnd w:id="200"/>
+      <w:bookmarkStart w:id="205" w:name="__UnoMark__2648_900829988"/>
+      <w:bookmarkEnd w:id="205"/>
       <w:r>
         <w:rPr>
           <w:i w:val="false"/>
@@ -1471,8 +1730,8 @@
         </w:rPr>
         <w:t xml:space="preserve">life-time duration by a ratio </w:t>
       </w:r>
-      <w:bookmarkStart w:id="201" w:name="__UnoMark__2798_900829988"/>
-      <w:bookmarkEnd w:id="201"/>
+      <w:bookmarkStart w:id="206" w:name="__UnoMark__2798_900829988"/>
+      <w:bookmarkEnd w:id="206"/>
       <w:r>
         <w:rPr>
           <w:i w:val="false"/>
@@ -1480,8 +1739,8 @@
         </w:rPr>
         <w:t>of th</w:t>
       </w:r>
-      <w:bookmarkStart w:id="202" w:name="__UnoMark__2812_900829988"/>
-      <w:bookmarkEnd w:id="202"/>
+      <w:bookmarkStart w:id="207" w:name="__UnoMark__2812_900829988"/>
+      <w:bookmarkEnd w:id="207"/>
       <w:r>
         <w:rPr>
           <w:i w:val="false"/>
@@ -1489,8 +1748,8 @@
         </w:rPr>
         <w:t>e (th</w:t>
       </w:r>
-      <w:bookmarkStart w:id="203" w:name="__UnoMark__2883_900829988"/>
-      <w:bookmarkEnd w:id="203"/>
+      <w:bookmarkStart w:id="208" w:name="__UnoMark__2883_900829988"/>
+      <w:bookmarkEnd w:id="208"/>
       <w:r>
         <w:rPr>
           <w:i w:val="false"/>
@@ -1498,8 +1757,8 @@
         </w:rPr>
         <w:t>e</w:t>
       </w:r>
-      <w:bookmarkStart w:id="204" w:name="__UnoMark__2885_900829988"/>
-      <w:bookmarkEnd w:id="204"/>
+      <w:bookmarkStart w:id="209" w:name="__UnoMark__2885_900829988"/>
+      <w:bookmarkEnd w:id="209"/>
       <w:r>
         <w:rPr>
           <w:i w:val="false"/>
@@ -1507,8 +1766,8 @@
         </w:rPr>
         <w:t xml:space="preserve"> rate per second)/(nu</w:t>
       </w:r>
-      <w:bookmarkStart w:id="205" w:name="__UnoMark__2828_900829988"/>
-      <w:bookmarkEnd w:id="205"/>
+      <w:bookmarkStart w:id="210" w:name="__UnoMark__2828_900829988"/>
+      <w:bookmarkEnd w:id="210"/>
       <w:r>
         <w:rPr>
           <w:i w:val="false"/>
@@ -1520,36 +1779,44 @@
     <w:p>
       <w:pPr>
         <w:pStyle w:val="Normal"/>
+        <w:spacing w:lineRule="auto" w:line="360"/>
         <w:rPr/>
       </w:pPr>
       <w:r>
         <w:rPr/>
         <w:tab/>
-      </w:r>
-      <w:r>
-        <w:rPr/>
         <w:t xml:space="preserve">Currently the software only </w:t>
       </w:r>
-      <w:bookmarkStart w:id="206" w:name="__UnoMark__3041_900829988"/>
-      <w:bookmarkEnd w:id="206"/>
+      <w:bookmarkStart w:id="211" w:name="__UnoMark__3041_900829988"/>
+      <w:bookmarkEnd w:id="211"/>
       <w:r>
         <w:rPr/>
         <w:t>has the “scaffolding” for more of t</w:t>
       </w:r>
-      <w:bookmarkStart w:id="207" w:name="__UnoMark__3124_900829988"/>
-      <w:bookmarkEnd w:id="207"/>
+      <w:bookmarkStart w:id="212" w:name="__UnoMark__3124_900829988"/>
+      <w:bookmarkEnd w:id="212"/>
       <w:r>
         <w:rPr/>
         <w:t>he advanced features that need to be implemented due to time constraints and the everso</w:t>
       </w:r>
-      <w:bookmarkStart w:id="208" w:name="__UnoMark__3342_900829988"/>
-      <w:bookmarkEnd w:id="208"/>
-      <w:r>
-        <w:rPr/>
-        <w:t xml:space="preserve"> important need for the code to be easily extendable for future features and developers t</w:t>
-      </w:r>
-      <w:bookmarkStart w:id="209" w:name="__UnoMark__3521_900829988"/>
-      <w:bookmarkEnd w:id="209"/>
+      <w:bookmarkStart w:id="213" w:name="__UnoMark__3342_900829988"/>
+      <w:bookmarkEnd w:id="213"/>
+      <w:r>
+        <w:rPr/>
+        <w:t xml:space="preserve"> important need for the code to be easily extendable for future features, developers </w:t>
+      </w:r>
+      <w:r>
+        <w:rPr/>
+        <w:t xml:space="preserve">and maintainers </w:t>
+      </w:r>
+      <w:bookmarkStart w:id="214" w:name="__UnoMark__4232_187331834"/>
+      <w:bookmarkEnd w:id="214"/>
+      <w:r>
+        <w:rPr/>
+        <w:t>t</w:t>
+      </w:r>
+      <w:bookmarkStart w:id="215" w:name="__UnoMark__3521_900829988"/>
+      <w:bookmarkEnd w:id="215"/>
       <w:r>
         <w:rPr/>
         <w:t>o tinker with it.</w:t>
@@ -1558,6 +1825,7 @@
     <w:p>
       <w:pPr>
         <w:pStyle w:val="Heading2"/>
+        <w:spacing w:lineRule="auto" w:line="360"/>
         <w:rPr/>
       </w:pPr>
       <w:r>
@@ -1568,50 +1836,143 @@
     <w:p>
       <w:pPr>
         <w:pStyle w:val="Normal"/>
+        <w:spacing w:lineRule="auto" w:line="360"/>
         <w:rPr/>
       </w:pPr>
       <w:r>
         <w:rPr/>
         <w:tab/>
-        <w:t>As soon as the testRunner was completed a minimal test was doen to make sure that what was currently implemented works to some de</w:t>
-      </w:r>
-      <w:bookmarkStart w:id="210" w:name="__UnoMark__3888_900829988"/>
-      <w:bookmarkEnd w:id="210"/>
-      <w:r>
-        <w:rPr/>
-        <w:t>gree. A simple Executable framework was mocked up</w:t>
-      </w:r>
-      <w:bookmarkStart w:id="211" w:name="__UnoMark__5870_900829988"/>
-      <w:bookmarkStart w:id="212" w:name="__UnoMark__5157_900829988"/>
-      <w:bookmarkStart w:id="213" w:name="__UnoMark__5156_900829988"/>
-      <w:bookmarkStart w:id="214" w:name="__UnoMark__5154_900829988"/>
-      <w:bookmarkStart w:id="215" w:name="__UnoMark__5152_900829988"/>
-      <w:bookmarkStart w:id="216" w:name="__UnoMark__5142_900829988"/>
-      <w:bookmarkStart w:id="217" w:name="__UnoMark__4681_900829988"/>
-      <w:bookmarkStart w:id="218" w:name="__UnoMark__4678_900829988"/>
+        <w:t>As soon as the testRunner was completed, a minimal test was don</w:t>
+      </w:r>
+      <w:r>
+        <w:rPr/>
+        <w:t>e</w:t>
+      </w:r>
+      <w:r>
+        <w:rPr/>
+        <w:t xml:space="preserve"> to make sure that what was currently implemented works to some de</w:t>
+      </w:r>
+      <w:bookmarkStart w:id="216" w:name="__UnoMark__3888_900829988"/>
+      <w:bookmarkEnd w:id="216"/>
+      <w:r>
+        <w:rPr/>
+        <w:t xml:space="preserve">gree. A simple </w:t>
+      </w:r>
+      <w:r>
+        <w:rPr/>
+        <w:t>e</w:t>
+      </w:r>
+      <w:r>
+        <w:rPr/>
+        <w:t>xecutable was mocked up</w:t>
+      </w:r>
+      <w:bookmarkStart w:id="217" w:name="__UnoMark__4669_900829988"/>
+      <w:bookmarkStart w:id="218" w:name="__UnoMark__4670_900829988"/>
       <w:bookmarkStart w:id="219" w:name="__UnoMark__4676_900829988"/>
-      <w:bookmarkStart w:id="220" w:name="__UnoMark__4670_900829988"/>
-      <w:bookmarkStart w:id="221" w:name="__UnoMark__4669_900829988"/>
-      <w:bookmarkEnd w:id="211"/>
-      <w:bookmarkEnd w:id="212"/>
-      <w:bookmarkEnd w:id="213"/>
-      <w:bookmarkEnd w:id="214"/>
-      <w:bookmarkEnd w:id="215"/>
-      <w:bookmarkEnd w:id="216"/>
+      <w:bookmarkStart w:id="220" w:name="__UnoMark__4678_900829988"/>
+      <w:bookmarkStart w:id="221" w:name="__UnoMark__4681_900829988"/>
+      <w:bookmarkStart w:id="222" w:name="__UnoMark__5142_900829988"/>
+      <w:bookmarkStart w:id="223" w:name="__UnoMark__5152_900829988"/>
+      <w:bookmarkStart w:id="224" w:name="__UnoMark__5154_900829988"/>
+      <w:bookmarkStart w:id="225" w:name="__UnoMark__5156_900829988"/>
+      <w:bookmarkStart w:id="226" w:name="__UnoMark__5157_900829988"/>
+      <w:bookmarkStart w:id="227" w:name="__UnoMark__5870_900829988"/>
       <w:bookmarkEnd w:id="217"/>
       <w:bookmarkEnd w:id="218"/>
       <w:bookmarkEnd w:id="219"/>
       <w:bookmarkEnd w:id="220"/>
       <w:bookmarkEnd w:id="221"/>
-    </w:p>
-    <w:p>
-      <w:pPr>
-        <w:pStyle w:val="Normal"/>
-        <w:spacing w:before="0" w:after="160"/>
-        <w:rPr/>
-      </w:pPr>
-      <w:r>
-        <w:rPr/>
+      <w:bookmarkEnd w:id="222"/>
+      <w:bookmarkEnd w:id="223"/>
+      <w:bookmarkEnd w:id="224"/>
+      <w:bookmarkEnd w:id="225"/>
+      <w:bookmarkEnd w:id="226"/>
+      <w:bookmarkEnd w:id="227"/>
+      <w:r>
+        <w:rPr/>
+        <w:t>.</w:t>
+      </w:r>
+    </w:p>
+    <w:p>
+      <w:pPr>
+        <w:pStyle w:val="Normal"/>
+        <w:spacing w:lineRule="auto" w:line="360"/>
+        <w:rPr/>
+      </w:pPr>
+      <w:r>
+        <w:rPr/>
+        <w:tab/>
+      </w:r>
+      <w:r>
+        <w:rPr/>
+        <w:t>Immediately the software threw. The plugin library claimed that the SO was in an incorrect EL</w:t>
+      </w:r>
+      <w:bookmarkStart w:id="228" w:name="__UnoMark__3561_187331834"/>
+      <w:bookmarkEnd w:id="228"/>
+      <w:r>
+        <w:rPr/>
+        <w:t>F format. This was because there was no file extension check. Having added that check another run was performed which instead caused a segfault as soon as any method within the plugin is called.</w:t>
+      </w:r>
+    </w:p>
+    <w:p>
+      <w:pPr>
+        <w:pStyle w:val="Heading2"/>
+        <w:spacing w:lineRule="auto" w:line="360"/>
+        <w:rPr/>
+      </w:pPr>
+      <w:r>
+        <w:rPr/>
+        <w:t>API</w:t>
+      </w:r>
+    </w:p>
+    <w:p>
+      <w:pPr>
+        <w:pStyle w:val="Normal"/>
+        <w:spacing w:lineRule="auto" w:line="360"/>
+        <w:rPr/>
+      </w:pPr>
+      <w:r>
+        <w:rPr/>
+        <w:tab/>
+        <w:t xml:space="preserve">The API was one of the harder parts of the program as it was using technologies more foreign concepts than previously dealt with. It also required a lot of third-party libraries to make work; both in the API itself and in the communication using Google’s protobuf technology. </w:t>
+      </w:r>
+      <w:bookmarkStart w:id="229" w:name="__UnoMark__28139_772564559"/>
+      <w:bookmarkEnd w:id="229"/>
+    </w:p>
+    <w:p>
+      <w:pPr>
+        <w:pStyle w:val="Normal"/>
+        <w:spacing w:lineRule="auto" w:line="360"/>
+        <w:rPr/>
+      </w:pPr>
+      <w:r>
+        <w:rPr/>
+        <w:tab/>
+        <w:t>The first step was in figuring out the best way to package the required libraries or potentially to just distribute them with the software itself (to make building easier later on).</w:t>
+      </w:r>
+    </w:p>
+    <w:p>
+      <w:pPr>
+        <w:pStyle w:val="Normal"/>
+        <w:spacing w:lineRule="auto" w:line="360"/>
+        <w:rPr/>
+      </w:pPr>
+      <w:r>
+        <w:rPr/>
+        <w:tab/>
+        <w:t>GRPC can be included as a part of the source in the “otherLibraries” directory which, with some tinkering, can handle it’s protobuf dependency too.</w:t>
+      </w:r>
+    </w:p>
+    <w:p>
+      <w:pPr>
+        <w:pStyle w:val="Normal"/>
+        <w:spacing w:lineRule="auto" w:line="360" w:before="0" w:after="160"/>
+        <w:rPr/>
+      </w:pPr>
+      <w:r>
+        <w:rPr/>
+        <w:tab/>
+        <w:t>The next issue was using protobuf to generate classes based on the protobuf format that will be used to request information through gRPC and then integrating those source files into my own source tree.</w:t>
       </w:r>
     </w:p>
     <w:sectPr>
@@ -2566,6 +2927,74 @@
     <w:qFormat/>
     <w:rPr/>
   </w:style>
+  <w:style w:type="character" w:styleId="ListLabel28">
+    <w:name w:val="ListLabel 28"/>
+    <w:qFormat/>
+    <w:rPr>
+      <w:rFonts w:cs="OpenSymbol"/>
+    </w:rPr>
+  </w:style>
+  <w:style w:type="character" w:styleId="ListLabel29">
+    <w:name w:val="ListLabel 29"/>
+    <w:qFormat/>
+    <w:rPr>
+      <w:rFonts w:cs="OpenSymbol"/>
+    </w:rPr>
+  </w:style>
+  <w:style w:type="character" w:styleId="ListLabel30">
+    <w:name w:val="ListLabel 30"/>
+    <w:qFormat/>
+    <w:rPr>
+      <w:rFonts w:cs="OpenSymbol"/>
+    </w:rPr>
+  </w:style>
+  <w:style w:type="character" w:styleId="ListLabel31">
+    <w:name w:val="ListLabel 31"/>
+    <w:qFormat/>
+    <w:rPr>
+      <w:rFonts w:cs="OpenSymbol"/>
+    </w:rPr>
+  </w:style>
+  <w:style w:type="character" w:styleId="ListLabel32">
+    <w:name w:val="ListLabel 32"/>
+    <w:qFormat/>
+    <w:rPr>
+      <w:rFonts w:cs="OpenSymbol"/>
+    </w:rPr>
+  </w:style>
+  <w:style w:type="character" w:styleId="ListLabel33">
+    <w:name w:val="ListLabel 33"/>
+    <w:qFormat/>
+    <w:rPr>
+      <w:rFonts w:cs="OpenSymbol"/>
+    </w:rPr>
+  </w:style>
+  <w:style w:type="character" w:styleId="ListLabel34">
+    <w:name w:val="ListLabel 34"/>
+    <w:qFormat/>
+    <w:rPr>
+      <w:rFonts w:cs="OpenSymbol"/>
+    </w:rPr>
+  </w:style>
+  <w:style w:type="character" w:styleId="ListLabel35">
+    <w:name w:val="ListLabel 35"/>
+    <w:qFormat/>
+    <w:rPr>
+      <w:rFonts w:cs="OpenSymbol"/>
+    </w:rPr>
+  </w:style>
+  <w:style w:type="character" w:styleId="ListLabel36">
+    <w:name w:val="ListLabel 36"/>
+    <w:qFormat/>
+    <w:rPr>
+      <w:rFonts w:cs="OpenSymbol"/>
+    </w:rPr>
+  </w:style>
+  <w:style w:type="character" w:styleId="ListLabel37">
+    <w:name w:val="ListLabel 37"/>
+    <w:qFormat/>
+    <w:rPr/>
+  </w:style>
   <w:style w:type="paragraph" w:styleId="Heading">
     <w:name w:val="Heading"/>
     <w:basedOn w:val="Normal"/>

</xml_diff>